<commit_message>
updated assigment 1 , last question 4 still pending  FRT regulatios from different countries
</commit_message>
<xml_diff>
--- a/assigment A1/A1_ConceptsPowerQuality_answers_Javier_Munoz_Saez.docx
+++ b/assigment A1/A1_ConceptsPowerQuality_answers_Javier_Munoz_Saez.docx
@@ -1,6 +1,6 @@
 
 <file path=word/document.xml><?xml version="1.0" encoding="utf-8"?>
-<w:document xmlns:wpc="http://schemas.microsoft.com/office/word/2010/wordprocessingCanvas" xmlns:cx="http://schemas.microsoft.com/office/drawing/2014/chartex" xmlns:cx1="http://schemas.microsoft.com/office/drawing/2015/9/8/chartex" xmlns:cx2="http://schemas.microsoft.com/office/drawing/2015/10/21/chartex" xmlns:cx3="http://schemas.microsoft.com/office/drawing/2016/5/9/chartex" xmlns:cx4="http://schemas.microsoft.com/office/drawing/2016/5/10/chartex" xmlns:cx5="http://schemas.microsoft.com/office/drawing/2016/5/11/chartex" xmlns:cx6="http://schemas.microsoft.com/office/drawing/2016/5/12/chartex" xmlns:cx7="http://schemas.microsoft.com/office/drawing/2016/5/13/chartex" xmlns:cx8="http://schemas.microsoft.com/office/drawing/2016/5/14/chartex" xmlns:mc="http://schemas.openxmlformats.org/markup-compatibility/2006" xmlns:aink="http://schemas.microsoft.com/office/drawing/2016/ink" xmlns:am3d="http://schemas.microsoft.com/office/drawing/2017/model3d" xmlns:o="urn:schemas-microsoft-com:office:office" xmlns:r="http://schemas.openxmlformats.org/officeDocument/2006/relationships" xmlns:m="http://schemas.openxmlformats.org/officeDocument/2006/math" xmlns:v="urn:schemas-microsoft-com:vml" xmlns:wp14="http://schemas.microsoft.com/office/word/2010/wordprocessingDrawing" xmlns:wp="http://schemas.openxmlformats.org/drawingml/2006/wordprocessingDrawing" xmlns:w10="urn:schemas-microsoft-com:office:word" xmlns:w="http://schemas.openxmlformats.org/wordprocessingml/2006/main" xmlns:w14="http://schemas.microsoft.com/office/word/2010/wordml" xmlns:w15="http://schemas.microsoft.com/office/word/2012/wordml" xmlns:w16cex="http://schemas.microsoft.com/office/word/2018/wordml/cex" xmlns:w16cid="http://schemas.microsoft.com/office/word/2016/wordml/cid" xmlns:w16="http://schemas.microsoft.com/office/word/2018/wordml" xmlns:w16sdtdh="http://schemas.microsoft.com/office/word/2020/wordml/sdtdatahash" xmlns:w16se="http://schemas.microsoft.com/office/word/2015/wordml/symex" xmlns:wpg="http://schemas.microsoft.com/office/word/2010/wordprocessingGroup" xmlns:wpi="http://schemas.microsoft.com/office/word/2010/wordprocessingInk" xmlns:wne="http://schemas.microsoft.com/office/word/2006/wordml" xmlns:wps="http://schemas.microsoft.com/office/word/2010/wordprocessingShape" mc:Ignorable="w14 w15 w16se w16cid w16 w16cex w16sdtdh wp14">
+<w:document xmlns:wpc="http://schemas.microsoft.com/office/word/2010/wordprocessingCanvas" xmlns:cx="http://schemas.microsoft.com/office/drawing/2014/chartex" xmlns:cx1="http://schemas.microsoft.com/office/drawing/2015/9/8/chartex" xmlns:cx2="http://schemas.microsoft.com/office/drawing/2015/10/21/chartex" xmlns:cx3="http://schemas.microsoft.com/office/drawing/2016/5/9/chartex" xmlns:cx4="http://schemas.microsoft.com/office/drawing/2016/5/10/chartex" xmlns:cx5="http://schemas.microsoft.com/office/drawing/2016/5/11/chartex" xmlns:cx6="http://schemas.microsoft.com/office/drawing/2016/5/12/chartex" xmlns:cx7="http://schemas.microsoft.com/office/drawing/2016/5/13/chartex" xmlns:cx8="http://schemas.microsoft.com/office/drawing/2016/5/14/chartex" xmlns:mc="http://schemas.openxmlformats.org/markup-compatibility/2006" xmlns:aink="http://schemas.microsoft.com/office/drawing/2016/ink" xmlns:am3d="http://schemas.microsoft.com/office/drawing/2017/model3d" xmlns:o="urn:schemas-microsoft-com:office:office" xmlns:oel="http://schemas.microsoft.com/office/2019/extlst" xmlns:r="http://schemas.openxmlformats.org/officeDocument/2006/relationships" xmlns:m="http://schemas.openxmlformats.org/officeDocument/2006/math" xmlns:v="urn:schemas-microsoft-com:vml" xmlns:wp14="http://schemas.microsoft.com/office/word/2010/wordprocessingDrawing" xmlns:wp="http://schemas.openxmlformats.org/drawingml/2006/wordprocessingDrawing" xmlns:w10="urn:schemas-microsoft-com:office:word" xmlns:w="http://schemas.openxmlformats.org/wordprocessingml/2006/main" xmlns:w14="http://schemas.microsoft.com/office/word/2010/wordml" xmlns:w15="http://schemas.microsoft.com/office/word/2012/wordml" xmlns:w16cex="http://schemas.microsoft.com/office/word/2018/wordml/cex" xmlns:w16cid="http://schemas.microsoft.com/office/word/2016/wordml/cid" xmlns:w16="http://schemas.microsoft.com/office/word/2018/wordml" xmlns:w16sdtdh="http://schemas.microsoft.com/office/word/2020/wordml/sdtdatahash" xmlns:w16se="http://schemas.microsoft.com/office/word/2015/wordml/symex" xmlns:wpg="http://schemas.microsoft.com/office/word/2010/wordprocessingGroup" xmlns:wpi="http://schemas.microsoft.com/office/word/2010/wordprocessingInk" xmlns:wne="http://schemas.microsoft.com/office/word/2006/wordml" xmlns:wps="http://schemas.microsoft.com/office/word/2010/wordprocessingShape" mc:Ignorable="w14 w15 w16se w16cid w16 w16cex w16sdtdh wp14">
   <w:body>
     <w:p>
       <w:pPr>
@@ -57,7 +57,7 @@
     </w:p>
     <w:p>
       <w:pPr>
-        <w:pStyle w:val="ListParagraph"/>
+        <w:pStyle w:val="Prrafodelista"/>
         <w:numPr>
           <w:ilvl w:val="0"/>
           <w:numId w:val="3"/>
@@ -78,7 +78,7 @@
     <w:p/>
     <w:p>
       <w:pPr>
-        <w:pStyle w:val="ListParagraph"/>
+        <w:pStyle w:val="Prrafodelista"/>
         <w:numPr>
           <w:ilvl w:val="0"/>
           <w:numId w:val="4"/>
@@ -96,7 +96,7 @@
     </w:p>
     <w:p>
       <w:pPr>
-        <w:pStyle w:val="ListParagraph"/>
+        <w:pStyle w:val="Prrafodelista"/>
         <w:numPr>
           <w:ilvl w:val="0"/>
           <w:numId w:val="4"/>
@@ -171,27 +171,37 @@
           <w:iCs/>
           <w:lang w:val="en-US"/>
         </w:rPr>
-        <w:t>: Measurement and assessment of electrical characteristics - Wind turbines</w:t>
-      </w:r>
-    </w:p>
-    <w:p>
-      <w:pPr>
-        <w:rPr>
-          <w:lang w:val="en-US"/>
-        </w:rPr>
-      </w:pPr>
-    </w:p>
-    <w:p>
-      <w:pPr>
-        <w:pStyle w:val="ListParagraph"/>
-        <w:rPr>
-          <w:lang w:val="en-US"/>
-        </w:rPr>
-      </w:pPr>
-    </w:p>
-    <w:p>
-      <w:pPr>
-        <w:pStyle w:val="ListParagraph"/>
+        <w:t xml:space="preserve">: Measurement and assessment of electrical characteristics - Wind </w:t>
+      </w:r>
+      <w:proofErr w:type="gramStart"/>
+      <w:r>
+        <w:rPr>
+          <w:i/>
+          <w:iCs/>
+          <w:lang w:val="en-US"/>
+        </w:rPr>
+        <w:t>turbines</w:t>
+      </w:r>
+      <w:proofErr w:type="gramEnd"/>
+    </w:p>
+    <w:p>
+      <w:pPr>
+        <w:rPr>
+          <w:lang w:val="en-US"/>
+        </w:rPr>
+      </w:pPr>
+    </w:p>
+    <w:p>
+      <w:pPr>
+        <w:pStyle w:val="Prrafodelista"/>
+        <w:rPr>
+          <w:lang w:val="en-US"/>
+        </w:rPr>
+      </w:pPr>
+    </w:p>
+    <w:p>
+      <w:pPr>
+        <w:pStyle w:val="Prrafodelista"/>
         <w:numPr>
           <w:ilvl w:val="0"/>
           <w:numId w:val="8"/>
@@ -204,18 +214,82 @@
         <w:rPr>
           <w:lang w:val="es-ES"/>
         </w:rPr>
-        <w:t>Access standards by means UPC /  Bibliotècnica / Localización de legislación, normativa, paten</w:t>
-      </w:r>
+        <w:t xml:space="preserve">Access </w:t>
+      </w:r>
+      <w:proofErr w:type="spellStart"/>
       <w:r>
         <w:rPr>
           <w:lang w:val="es-ES"/>
         </w:rPr>
+        <w:t>standards</w:t>
+      </w:r>
+      <w:proofErr w:type="spellEnd"/>
+      <w:r>
+        <w:rPr>
+          <w:lang w:val="es-ES"/>
+        </w:rPr>
+        <w:t xml:space="preserve"> </w:t>
+      </w:r>
+      <w:proofErr w:type="spellStart"/>
+      <w:r>
+        <w:rPr>
+          <w:lang w:val="es-ES"/>
+        </w:rPr>
+        <w:t>by</w:t>
+      </w:r>
+      <w:proofErr w:type="spellEnd"/>
+      <w:r>
+        <w:rPr>
+          <w:lang w:val="es-ES"/>
+        </w:rPr>
+        <w:t xml:space="preserve"> </w:t>
+      </w:r>
+      <w:proofErr w:type="spellStart"/>
+      <w:r>
+        <w:rPr>
+          <w:lang w:val="es-ES"/>
+        </w:rPr>
+        <w:t>means</w:t>
+      </w:r>
+      <w:proofErr w:type="spellEnd"/>
+      <w:r>
+        <w:rPr>
+          <w:lang w:val="es-ES"/>
+        </w:rPr>
+        <w:t xml:space="preserve"> UPC </w:t>
+      </w:r>
+      <w:proofErr w:type="gramStart"/>
+      <w:r>
+        <w:rPr>
+          <w:lang w:val="es-ES"/>
+        </w:rPr>
+        <w:t xml:space="preserve">/  </w:t>
+      </w:r>
+      <w:proofErr w:type="spellStart"/>
+      <w:r>
+        <w:rPr>
+          <w:lang w:val="es-ES"/>
+        </w:rPr>
+        <w:t>Bibliotècnica</w:t>
+      </w:r>
+      <w:proofErr w:type="spellEnd"/>
+      <w:proofErr w:type="gramEnd"/>
+      <w:r>
+        <w:rPr>
+          <w:lang w:val="es-ES"/>
+        </w:rPr>
+        <w:t xml:space="preserve"> / Localización de legislación, normativa, paten</w:t>
+      </w:r>
+      <w:r>
+        <w:rPr>
+          <w:lang w:val="es-ES"/>
+        </w:rPr>
         <w:t>tes y marcas / Normas UNE AENOR.</w:t>
       </w:r>
     </w:p>
     <w:p>
       <w:pPr>
-        <w:pStyle w:val="ListParagraph"/>
+        <w:pStyle w:val="Prrafodelista"/>
         <w:rPr>
           <w:lang w:val="es-ES"/>
         </w:rPr>
@@ -256,7 +330,7 @@
       <w:hyperlink r:id="rId7" w:history="1">
         <w:r>
           <w:rPr>
-            <w:rStyle w:val="Hyperlink"/>
+            <w:rStyle w:val="Hipervnculo"/>
             <w:lang w:val="en-US"/>
           </w:rPr>
           <w:t>https://plataforma-aenormas-aenor-com.recursos.biblioteca.upc.edu/</w:t>
@@ -272,7 +346,7 @@
     </w:p>
     <w:p>
       <w:pPr>
-        <w:pStyle w:val="ListParagraph"/>
+        <w:pStyle w:val="Prrafodelista"/>
         <w:numPr>
           <w:ilvl w:val="0"/>
           <w:numId w:val="8"/>
@@ -298,19 +372,28 @@
           <w:b/>
           <w:lang w:val="en-US"/>
         </w:rPr>
-        <w:t>User type</w:t>
-      </w:r>
-    </w:p>
-    <w:p>
-      <w:pPr>
-        <w:rPr>
-          <w:lang w:val="en-US"/>
-        </w:rPr>
-      </w:pPr>
-    </w:p>
-    <w:p>
-      <w:pPr>
-        <w:pStyle w:val="ListParagraph"/>
+        <w:t xml:space="preserve">User </w:t>
+      </w:r>
+      <w:proofErr w:type="gramStart"/>
+      <w:r>
+        <w:rPr>
+          <w:b/>
+          <w:lang w:val="en-US"/>
+        </w:rPr>
+        <w:t>type</w:t>
+      </w:r>
+      <w:proofErr w:type="gramEnd"/>
+    </w:p>
+    <w:p>
+      <w:pPr>
+        <w:rPr>
+          <w:lang w:val="en-US"/>
+        </w:rPr>
+      </w:pPr>
+    </w:p>
+    <w:p>
+      <w:pPr>
+        <w:pStyle w:val="Prrafodelista"/>
         <w:numPr>
           <w:ilvl w:val="0"/>
           <w:numId w:val="8"/>
@@ -350,13 +433,31 @@
       <w:r>
         <w:t>Select: ‘</w:t>
       </w:r>
+      <w:proofErr w:type="spellStart"/>
       <w:r>
         <w:rPr>
           <w:i/>
           <w:iCs/>
         </w:rPr>
-        <w:t>Buscador de normas</w:t>
-      </w:r>
+        <w:t>Buscador</w:t>
+      </w:r>
+      <w:proofErr w:type="spellEnd"/>
+      <w:r>
+        <w:rPr>
+          <w:i/>
+          <w:iCs/>
+        </w:rPr>
+        <w:t xml:space="preserve"> de </w:t>
+      </w:r>
+      <w:proofErr w:type="spellStart"/>
+      <w:r>
+        <w:rPr>
+          <w:i/>
+          <w:iCs/>
+        </w:rPr>
+        <w:t>normas</w:t>
+      </w:r>
+      <w:proofErr w:type="spellEnd"/>
       <w:r>
         <w:rPr>
           <w:rFonts w:ascii="Times New Roman" w:eastAsia="Times New Roman" w:hAnsi="Times New Roman" w:cs="Times New Roman"/>
@@ -423,7 +524,7 @@
     </w:p>
     <w:p>
       <w:pPr>
-        <w:pStyle w:val="ListParagraph"/>
+        <w:pStyle w:val="Prrafodelista"/>
         <w:numPr>
           <w:ilvl w:val="0"/>
           <w:numId w:val="3"/>
@@ -465,26 +566,36 @@
           <w:bCs/>
           <w:lang w:val="en-US"/>
         </w:rPr>
-        <w:t>According to the standard, when a wind turbine will disconnect from the network?</w:t>
-      </w:r>
-    </w:p>
-    <w:p>
-      <w:pPr>
-        <w:rPr>
-          <w:lang w:val="en-US"/>
-        </w:rPr>
-      </w:pPr>
-    </w:p>
-    <w:p>
-      <w:pPr>
-        <w:rPr>
-          <w:lang w:val="en-US"/>
-        </w:rPr>
-      </w:pPr>
-    </w:p>
-    <w:p>
-      <w:pPr>
-        <w:pStyle w:val="ListParagraph"/>
+        <w:t xml:space="preserve">According to the standard, when a wind turbine will disconnect from the </w:t>
+      </w:r>
+      <w:proofErr w:type="gramStart"/>
+      <w:r>
+        <w:rPr>
+          <w:b/>
+          <w:bCs/>
+          <w:lang w:val="en-US"/>
+        </w:rPr>
+        <w:t>network?</w:t>
+      </w:r>
+      <w:proofErr w:type="gramEnd"/>
+    </w:p>
+    <w:p>
+      <w:pPr>
+        <w:rPr>
+          <w:lang w:val="en-US"/>
+        </w:rPr>
+      </w:pPr>
+    </w:p>
+    <w:p>
+      <w:pPr>
+        <w:rPr>
+          <w:lang w:val="en-US"/>
+        </w:rPr>
+      </w:pPr>
+    </w:p>
+    <w:p>
+      <w:pPr>
+        <w:pStyle w:val="Prrafodelista"/>
         <w:numPr>
           <w:ilvl w:val="0"/>
           <w:numId w:val="3"/>
@@ -511,6 +622,7 @@
         </w:rPr>
         <w:t xml:space="preserve"> words, what is the “fault ride-</w:t>
       </w:r>
+      <w:proofErr w:type="gramStart"/>
       <w:r>
         <w:rPr>
           <w:b/>
@@ -519,24 +631,25 @@
         </w:rPr>
         <w:t>through”</w:t>
       </w:r>
-    </w:p>
-    <w:p>
-      <w:pPr>
-        <w:rPr>
-          <w:lang w:val="en-US"/>
-        </w:rPr>
-      </w:pPr>
-    </w:p>
-    <w:p>
-      <w:pPr>
-        <w:rPr>
-          <w:lang w:val="en-US"/>
-        </w:rPr>
-      </w:pPr>
-    </w:p>
-    <w:p>
-      <w:pPr>
-        <w:pStyle w:val="ListParagraph"/>
+      <w:proofErr w:type="gramEnd"/>
+    </w:p>
+    <w:p>
+      <w:pPr>
+        <w:rPr>
+          <w:lang w:val="en-US"/>
+        </w:rPr>
+      </w:pPr>
+    </w:p>
+    <w:p>
+      <w:pPr>
+        <w:rPr>
+          <w:lang w:val="en-US"/>
+        </w:rPr>
+      </w:pPr>
+    </w:p>
+    <w:p>
+      <w:pPr>
+        <w:pStyle w:val="Prrafodelista"/>
         <w:numPr>
           <w:ilvl w:val="0"/>
           <w:numId w:val="3"/>
@@ -684,7 +797,7 @@
     </w:p>
     <w:p>
       <w:pPr>
-        <w:pStyle w:val="Heading1"/>
+        <w:pStyle w:val="Ttulo1"/>
         <w:rPr>
           <w:lang w:val="en-US"/>
         </w:rPr>
@@ -771,7 +884,68 @@
         <w:rPr>
           <w:lang w:val="en-US"/>
         </w:rPr>
-        <w:t>refer to reliability and stability of this supply that directly impacts the proper operation and safety of the electrical equipment on the receiving side.</w:t>
+        <w:t>refer to reliability and stability of this supply that directly impacts the proper operation and safety of the electrical equipment on the receiving side</w:t>
+      </w:r>
+      <w:r>
+        <w:rPr>
+          <w:lang w:val="en-US"/>
+        </w:rPr>
+        <w:t>.</w:t>
+      </w:r>
+      <w:r>
+        <w:rPr>
+          <w:lang w:val="en-US"/>
+        </w:rPr>
+        <w:br/>
+        <w:t>Quality of Supply measurements can be divided into Current and Voltage Quality,</w:t>
+      </w:r>
+      <w:r>
+        <w:rPr>
+          <w:lang w:val="en-US"/>
+        </w:rPr>
+        <w:t xml:space="preserve"> even while both being closely related and interdependent</w:t>
+      </w:r>
+      <w:r>
+        <w:rPr>
+          <w:lang w:val="en-US"/>
+        </w:rPr>
+        <w:t xml:space="preserve"> (trough line impedance) </w:t>
+      </w:r>
+      <w:r>
+        <w:rPr>
+          <w:lang w:val="en-US"/>
+        </w:rPr>
+        <w:t xml:space="preserve">, </w:t>
+      </w:r>
+      <w:r>
+        <w:rPr>
+          <w:lang w:val="en-US"/>
+        </w:rPr>
+        <w:t xml:space="preserve"> </w:t>
+      </w:r>
+      <w:r>
+        <w:rPr>
+          <w:lang w:val="en-US"/>
+        </w:rPr>
+        <w:t xml:space="preserve">they </w:t>
+      </w:r>
+      <w:r>
+        <w:rPr>
+          <w:lang w:val="en-US"/>
+        </w:rPr>
+        <w:t xml:space="preserve">both have different impact In the Quality of supply thus the regulation tolerances are different for </w:t>
+      </w:r>
+      <w:r>
+        <w:rPr>
+          <w:lang w:val="en-US"/>
+        </w:rPr>
+        <w:t>each one</w:t>
+      </w:r>
+      <w:r>
+        <w:rPr>
+          <w:lang w:val="en-US"/>
+        </w:rPr>
+        <w:t>.</w:t>
       </w:r>
       <w:r>
         <w:rPr>
@@ -798,19 +972,67 @@
         <w:rPr>
           <w:lang w:val="en-US"/>
         </w:rPr>
-        <w:t>” we differentiate various concepts with the critical ones being: Grid frequency, Flickers and voltage dips.</w:t>
-      </w:r>
-    </w:p>
-    <w:p>
-      <w:pPr>
-        <w:rPr>
-          <w:lang w:val="en-US"/>
-        </w:rPr>
-      </w:pPr>
-    </w:p>
-    <w:p>
-      <w:pPr>
-        <w:pStyle w:val="Heading1"/>
+        <w:t xml:space="preserve">” we differentiate various </w:t>
+      </w:r>
+      <w:r>
+        <w:rPr>
+          <w:lang w:val="en-US"/>
+        </w:rPr>
+        <w:t>components</w:t>
+      </w:r>
+      <w:r>
+        <w:rPr>
+          <w:lang w:val="en-US"/>
+        </w:rPr>
+        <w:t xml:space="preserve"> with </w:t>
+      </w:r>
+      <w:r>
+        <w:rPr>
+          <w:lang w:val="en-US"/>
+        </w:rPr>
+        <w:t xml:space="preserve">some of </w:t>
+      </w:r>
+      <w:r>
+        <w:rPr>
+          <w:lang w:val="en-US"/>
+        </w:rPr>
+        <w:t>the critical ones being</w:t>
+      </w:r>
+      <w:r>
+        <w:rPr>
+          <w:lang w:val="en-US"/>
+        </w:rPr>
+        <w:t xml:space="preserve"> Harmonics distortion, </w:t>
+      </w:r>
+      <w:r>
+        <w:rPr>
+          <w:lang w:val="en-US"/>
+        </w:rPr>
+        <w:t>Grid frequency, Flickers and voltage dips</w:t>
+      </w:r>
+      <w:r>
+        <w:rPr>
+          <w:lang w:val="en-US"/>
+        </w:rPr>
+        <w:t>/sags</w:t>
+      </w:r>
+      <w:r>
+        <w:rPr>
+          <w:lang w:val="en-US"/>
+        </w:rPr>
+        <w:t>.</w:t>
+      </w:r>
+    </w:p>
+    <w:p>
+      <w:pPr>
+        <w:rPr>
+          <w:lang w:val="en-US"/>
+        </w:rPr>
+      </w:pPr>
+    </w:p>
+    <w:p>
+      <w:pPr>
+        <w:pStyle w:val="Ttulo1"/>
         <w:rPr>
           <w:lang w:val="en-US"/>
         </w:rPr>
@@ -832,7 +1054,43 @@
         <w:rPr>
           <w:lang w:val="en-US"/>
         </w:rPr>
-        <w:t>Closely related to “Quality of supply” but specially focuses on the characteristics of the electrical current waveform.</w:t>
+        <w:t>Contained within</w:t>
+      </w:r>
+      <w:r>
+        <w:rPr>
+          <w:lang w:val="en-US"/>
+        </w:rPr>
+        <w:t xml:space="preserve"> “Quality of supply” </w:t>
+      </w:r>
+      <w:r>
+        <w:rPr>
+          <w:lang w:val="en-US"/>
+        </w:rPr>
+        <w:t xml:space="preserve">definition, </w:t>
+      </w:r>
+      <w:r>
+        <w:rPr>
+          <w:lang w:val="en-US"/>
+        </w:rPr>
+        <w:t>specially focuses on the characteristics of the electrical current waveform.</w:t>
+      </w:r>
+      <w:r>
+        <w:rPr>
+          <w:lang w:val="en-US"/>
+        </w:rPr>
+        <w:t xml:space="preserve"> More specifically, how much the real Current wave deviates from the ideal sinusoidal with constant amplitude, frequency, and a zero-</w:t>
+      </w:r>
+      <w:r>
+        <w:rPr>
+          <w:lang w:val="en-US"/>
+        </w:rPr>
+        <w:t>phase (matching</w:t>
+      </w:r>
+      <w:r>
+        <w:rPr>
+          <w:lang w:val="en-US"/>
+        </w:rPr>
+        <w:t xml:space="preserve"> the one from the voltage wave).</w:t>
       </w:r>
       <w:r>
         <w:rPr>
@@ -851,27 +1109,142 @@
         <w:rPr>
           <w:lang w:val="en-US"/>
         </w:rPr>
-        <w:t>As seen in class, within the concept “</w:t>
-      </w:r>
-      <w:r>
-        <w:rPr>
-          <w:b/>
-          <w:bCs/>
-          <w:lang w:val="en-US"/>
-        </w:rPr>
-        <w:t>Current Quality</w:t>
-      </w:r>
-      <w:r>
-        <w:rPr>
-          <w:lang w:val="en-US"/>
-        </w:rPr>
-        <w:t xml:space="preserve">” we differentiate various concepts with the critical </w:t>
-      </w:r>
-      <w:r>
-        <w:rPr>
-          <w:lang w:val="en-US"/>
-        </w:rPr>
-        <w:t>one being THD or deviations from the ideal Current waveform</w:t>
+        <w:t xml:space="preserve">A poor Current Quality normally relates to big EMC emissions, furthermore, if the line impedance is not low enough a low Current Quality will leak back and affect the voltage Quality perceived by closer devices. </w:t>
+      </w:r>
+    </w:p>
+    <w:p>
+      <w:pPr>
+        <w:rPr>
+          <w:lang w:val="en-US"/>
+        </w:rPr>
+      </w:pPr>
+    </w:p>
+    <w:p>
+      <w:pPr>
+        <w:rPr>
+          <w:lang w:val="en-US"/>
+        </w:rPr>
+      </w:pPr>
+    </w:p>
+    <w:p>
+      <w:pPr>
+        <w:rPr>
+          <w:lang w:val="en-US"/>
+        </w:rPr>
+      </w:pPr>
+    </w:p>
+    <w:p>
+      <w:pPr>
+        <w:rPr>
+          <w:lang w:val="en-US"/>
+        </w:rPr>
+      </w:pPr>
+    </w:p>
+    <w:p>
+      <w:pPr>
+        <w:rPr>
+          <w:lang w:val="en-US"/>
+        </w:rPr>
+      </w:pPr>
+    </w:p>
+    <w:p>
+      <w:pPr>
+        <w:rPr>
+          <w:lang w:val="en-US"/>
+        </w:rPr>
+      </w:pPr>
+    </w:p>
+    <w:p>
+      <w:pPr>
+        <w:rPr>
+          <w:lang w:val="en-US"/>
+        </w:rPr>
+      </w:pPr>
+    </w:p>
+    <w:p>
+      <w:pPr>
+        <w:rPr>
+          <w:lang w:val="en-US"/>
+        </w:rPr>
+      </w:pPr>
+    </w:p>
+    <w:p>
+      <w:pPr>
+        <w:rPr>
+          <w:lang w:val="en-US"/>
+        </w:rPr>
+      </w:pPr>
+      <w:r>
+        <w:rPr>
+          <w:lang w:val="en-US"/>
+        </w:rPr>
+        <w:t xml:space="preserve"> </w:t>
+      </w:r>
+    </w:p>
+    <w:p>
+      <w:pPr>
+        <w:rPr>
+          <w:lang w:val="en-US"/>
+        </w:rPr>
+      </w:pPr>
+    </w:p>
+    <w:p>
+      <w:pPr>
+        <w:pStyle w:val="Ttulo1"/>
+        <w:rPr>
+          <w:lang w:val="en-US"/>
+        </w:rPr>
+      </w:pPr>
+      <w:r>
+        <w:rPr>
+          <w:lang w:val="en-US"/>
+        </w:rPr>
+        <w:lastRenderedPageBreak/>
+        <w:t xml:space="preserve">Summarize </w:t>
+      </w:r>
+      <w:r>
+        <w:t>IEC 61400-21</w:t>
+      </w:r>
+      <w:r>
+        <w:t>, when would a wind turbine have to be disconnected from the network?</w:t>
+      </w:r>
+    </w:p>
+    <w:p>
+      <w:pPr>
+        <w:rPr>
+          <w:lang w:val="en-US"/>
+        </w:rPr>
+      </w:pPr>
+      <w:r>
+        <w:rPr>
+          <w:lang w:val="en-US"/>
+        </w:rPr>
+        <w:t>IEC 61400-21 provides guidelines on power performance assessment for wind turbines, with test methodologies and examples.</w:t>
+      </w:r>
+      <w:r>
+        <w:rPr>
+          <w:lang w:val="en-US"/>
+        </w:rPr>
+        <w:br/>
+        <w:t>Compliance with this standard is crucial to maintain grid stability and correct integration with</w:t>
+      </w:r>
+      <w:r>
+        <w:rPr>
+          <w:lang w:val="en-US"/>
+        </w:rPr>
+        <w:t>in</w:t>
+      </w:r>
+      <w:r>
+        <w:rPr>
+          <w:lang w:val="en-US"/>
+        </w:rPr>
+        <w:t xml:space="preserve"> the Spanish electrical system</w:t>
+      </w:r>
+      <w:r>
+        <w:rPr>
+          <w:lang w:val="en-US"/>
+        </w:rPr>
+        <w:t xml:space="preserve"> (and many others)</w:t>
       </w:r>
       <w:r>
         <w:rPr>
@@ -879,6 +1252,361 @@
         </w:rPr>
         <w:t>.</w:t>
       </w:r>
+      <w:r>
+        <w:rPr>
+          <w:lang w:val="en-US"/>
+        </w:rPr>
+        <w:br/>
+      </w:r>
+      <w:r>
+        <w:rPr>
+          <w:lang w:val="en-US"/>
+        </w:rPr>
+        <w:br/>
+      </w:r>
+      <w:r>
+        <w:rPr>
+          <w:lang w:val="en-US"/>
+        </w:rPr>
+        <w:t xml:space="preserve">Taken from the page 67 of the </w:t>
+      </w:r>
+      <w:r>
+        <w:rPr>
+          <w:lang w:val="en-US"/>
+        </w:rPr>
+        <w:t>standard:</w:t>
+      </w:r>
+      <w:r>
+        <w:rPr>
+          <w:lang w:val="en-US"/>
+        </w:rPr>
+        <w:t xml:space="preserve"> the turbine must disconnect from the grid for a predetermined amount of time in the event of over/under voltages and over/under frequency.</w:t>
+      </w:r>
+    </w:p>
+    <w:p>
+      <w:pPr>
+        <w:rPr>
+          <w:lang w:val="en-US"/>
+        </w:rPr>
+      </w:pPr>
+      <w:r>
+        <w:rPr>
+          <w:lang w:val="en-US"/>
+        </w:rPr>
+        <w:t>More specifics about exact tolerances and disconnection times can be found in table 14 “Grid protection tests.”</w:t>
+      </w:r>
+    </w:p>
+    <w:p>
+      <w:pPr>
+        <w:rPr>
+          <w:lang w:val="en-US"/>
+        </w:rPr>
+      </w:pPr>
+    </w:p>
+    <w:p>
+      <w:pPr>
+        <w:pStyle w:val="Ttulo1"/>
+        <w:rPr>
+          <w:lang w:val="en-US"/>
+        </w:rPr>
+      </w:pPr>
+      <w:r>
+        <w:rPr>
+          <w:lang w:val="en-US"/>
+        </w:rPr>
+        <w:t>Fault ride-trough</w:t>
+      </w:r>
+      <w:r>
+        <w:rPr>
+          <w:lang w:val="en-US"/>
+        </w:rPr>
+        <w:t>:</w:t>
+      </w:r>
+    </w:p>
+    <w:p>
+      <w:pPr>
+        <w:rPr>
+          <w:lang w:val="en-US"/>
+        </w:rPr>
+      </w:pPr>
+      <w:r>
+        <w:rPr>
+          <w:lang w:val="en-US"/>
+        </w:rPr>
+        <w:t xml:space="preserve">(FRT) </w:t>
+      </w:r>
+      <w:r>
+        <w:rPr>
+          <w:lang w:val="en-US"/>
+        </w:rPr>
+        <w:t xml:space="preserve">It refers to the capability of any </w:t>
+      </w:r>
+      <w:r>
+        <w:rPr>
+          <w:lang w:val="en-US"/>
+        </w:rPr>
+        <w:t>electrical</w:t>
+      </w:r>
+      <w:r>
+        <w:rPr>
+          <w:lang w:val="en-US"/>
+        </w:rPr>
+        <w:t xml:space="preserve"> generator to remain connected to the electrical grid and continue its operation</w:t>
+      </w:r>
+      <w:r>
+        <w:rPr>
+          <w:lang w:val="en-US"/>
+        </w:rPr>
+        <w:t xml:space="preserve"> even when there is a short-term electrical fault such as undervoltage (UVRT) or overvoltage (OVRT).</w:t>
+      </w:r>
+    </w:p>
+    <w:p>
+      <w:pPr>
+        <w:rPr>
+          <w:lang w:val="en-US"/>
+        </w:rPr>
+      </w:pPr>
+    </w:p>
+    <w:p>
+      <w:pPr>
+        <w:rPr>
+          <w:lang w:val="en-US"/>
+        </w:rPr>
+      </w:pPr>
+      <w:r>
+        <w:rPr>
+          <w:lang w:val="en-US"/>
+        </w:rPr>
+        <w:t xml:space="preserve">UVRT and OVRT requirements for wind turbines are both specified in </w:t>
+      </w:r>
+      <w:r>
+        <w:rPr>
+          <w:lang w:val="en-US"/>
+        </w:rPr>
+        <w:t>IEC 61400-21</w:t>
+      </w:r>
+      <w:r>
+        <w:rPr>
+          <w:lang w:val="en-US"/>
+        </w:rPr>
+        <w:t>.</w:t>
+      </w:r>
+    </w:p>
+    <w:p>
+      <w:pPr>
+        <w:rPr>
+          <w:lang w:val="en-US"/>
+        </w:rPr>
+      </w:pPr>
+    </w:p>
+    <w:p>
+      <w:pPr>
+        <w:pStyle w:val="Ttulo1"/>
+        <w:rPr>
+          <w:lang w:val="en-US"/>
+        </w:rPr>
+      </w:pPr>
+      <w:r>
+        <w:rPr>
+          <w:lang w:val="en-US"/>
+        </w:rPr>
+        <w:t>Compare FRT from different countries</w:t>
+      </w:r>
+      <w:r>
+        <w:rPr>
+          <w:lang w:val="en-US"/>
+        </w:rPr>
+        <w:t>:</w:t>
+      </w:r>
+    </w:p>
+    <w:p>
+      <w:pPr>
+        <w:rPr>
+          <w:lang w:val="es-ES"/>
+        </w:rPr>
+      </w:pPr>
+      <w:proofErr w:type="spellStart"/>
+      <w:r>
+        <w:rPr>
+          <w:lang w:val="es-ES"/>
+        </w:rPr>
+        <w:t>Spanish</w:t>
+      </w:r>
+      <w:proofErr w:type="spellEnd"/>
+      <w:r>
+        <w:rPr>
+          <w:lang w:val="es-ES"/>
+        </w:rPr>
+        <w:t xml:space="preserve"> one:</w:t>
+      </w:r>
+      <w:r>
+        <w:rPr>
+          <w:lang w:val="es-ES"/>
+        </w:rPr>
+        <w:br/>
+      </w:r>
+      <w:proofErr w:type="spellStart"/>
+      <w:r>
+        <w:rPr>
+          <w:lang w:val="es-ES"/>
+        </w:rPr>
+        <w:t>slide</w:t>
+      </w:r>
+      <w:proofErr w:type="spellEnd"/>
+      <w:r>
+        <w:rPr>
+          <w:lang w:val="es-ES"/>
+        </w:rPr>
+        <w:t xml:space="preserve"> 60 </w:t>
+      </w:r>
+      <w:proofErr w:type="spellStart"/>
+      <w:r>
+        <w:rPr>
+          <w:lang w:val="es-ES"/>
+        </w:rPr>
+        <w:t>from</w:t>
+      </w:r>
+      <w:proofErr w:type="spellEnd"/>
+      <w:r>
+        <w:rPr>
+          <w:lang w:val="es-ES"/>
+        </w:rPr>
+        <w:t xml:space="preserve"> </w:t>
+      </w:r>
+      <w:r>
+        <w:rPr>
+          <w:lang w:val="es-ES"/>
+        </w:rPr>
+        <w:t>IEC 61400-</w:t>
+      </w:r>
+      <w:proofErr w:type="gramStart"/>
+      <w:r>
+        <w:rPr>
+          <w:lang w:val="es-ES"/>
+        </w:rPr>
+        <w:t>21</w:t>
+      </w:r>
+      <w:r>
+        <w:rPr>
+          <w:lang w:val="es-ES"/>
+        </w:rPr>
+        <w:t xml:space="preserve"> :</w:t>
+      </w:r>
+      <w:proofErr w:type="gramEnd"/>
+      <w:r>
+        <w:rPr>
+          <w:lang w:val="es-ES"/>
+        </w:rPr>
+        <w:t xml:space="preserve"> complicado dice diferentes momentos para me</w:t>
+      </w:r>
+      <w:r>
+        <w:rPr>
+          <w:lang w:val="es-ES"/>
+        </w:rPr>
+        <w:t>dir no un numero 15% a funcionar.</w:t>
+      </w:r>
+    </w:p>
+    <w:p>
+      <w:pPr>
+        <w:rPr>
+          <w:lang w:val="es-ES"/>
+        </w:rPr>
+      </w:pPr>
+    </w:p>
+    <w:p>
+      <w:r>
+        <w:rPr>
+          <w:lang w:val="en-US"/>
+        </w:rPr>
+        <w:t>Germany (</w:t>
+      </w:r>
+      <w:r>
+        <w:t>VDE-AR-N 4120:2017-05</w:t>
+      </w:r>
+      <w:proofErr w:type="gramStart"/>
+      <w:r>
+        <w:rPr>
+          <w:lang w:val="en-US"/>
+        </w:rPr>
+        <w:t>)</w:t>
+      </w:r>
+      <w:r>
+        <w:t xml:space="preserve"> </w:t>
+      </w:r>
+      <w:r>
+        <w:t xml:space="preserve"> high</w:t>
+      </w:r>
+      <w:proofErr w:type="gramEnd"/>
+      <w:r>
+        <w:t xml:space="preserve"> voltage</w:t>
+      </w:r>
+    </w:p>
+    <w:p>
+      <w:pPr>
+        <w:rPr>
+          <w:b/>
+          <w:bCs/>
+        </w:rPr>
+      </w:pPr>
+      <w:r>
+        <w:rPr>
+          <w:lang w:val="en-US"/>
+        </w:rPr>
+        <w:t>https://www.vde.com/resource/blob/1674518/0f43075f390bc86a0d51a74b805c683e/tar-hs-download-en-data.pdf</w:t>
+      </w:r>
+      <w:r>
+        <w:rPr>
+          <w:lang w:val="en-US"/>
+        </w:rPr>
+        <w:br/>
+      </w:r>
+      <w:r>
+        <w:rPr>
+          <w:b/>
+          <w:bCs/>
+          <w:lang w:val="en-US"/>
+        </w:rPr>
+        <w:t xml:space="preserve">slide 19 </w:t>
+      </w:r>
+      <w:r>
+        <w:rPr>
+          <w:b/>
+          <w:bCs/>
+        </w:rPr>
+        <w:t>voltage surges within the FRT curves must not lead to tripping (≤10%, or ≤15% from 2021)</w:t>
+      </w:r>
+    </w:p>
+    <w:p>
+      <w:pPr>
+        <w:rPr>
+          <w:b/>
+          <w:bCs/>
+        </w:rPr>
+      </w:pPr>
+    </w:p>
+    <w:p/>
+    <w:p/>
+    <w:p/>
+    <w:p>
+      <w:pPr>
+        <w:rPr>
+          <w:lang w:val="en-US"/>
+        </w:rPr>
+      </w:pPr>
+    </w:p>
+    <w:p>
+      <w:pPr>
+        <w:rPr>
+          <w:lang w:val="en-US"/>
+        </w:rPr>
+      </w:pPr>
+    </w:p>
+    <w:p>
+      <w:pPr>
+        <w:rPr>
+          <w:lang w:val="en-US"/>
+        </w:rPr>
+      </w:pPr>
     </w:p>
     <w:sectPr>
       <w:headerReference w:type="default" r:id="rId8"/>
@@ -892,7 +1620,7 @@
 </file>
 
 <file path=word/endnotes.xml><?xml version="1.0" encoding="utf-8"?>
-<w:endnotes xmlns:wpc="http://schemas.microsoft.com/office/word/2010/wordprocessingCanvas" xmlns:cx="http://schemas.microsoft.com/office/drawing/2014/chartex" xmlns:cx1="http://schemas.microsoft.com/office/drawing/2015/9/8/chartex" xmlns:cx2="http://schemas.microsoft.com/office/drawing/2015/10/21/chartex" xmlns:cx3="http://schemas.microsoft.com/office/drawing/2016/5/9/chartex" xmlns:cx4="http://schemas.microsoft.com/office/drawing/2016/5/10/chartex" xmlns:cx5="http://schemas.microsoft.com/office/drawing/2016/5/11/chartex" xmlns:cx6="http://schemas.microsoft.com/office/drawing/2016/5/12/chartex" xmlns:cx7="http://schemas.microsoft.com/office/drawing/2016/5/13/chartex" xmlns:cx8="http://schemas.microsoft.com/office/drawing/2016/5/14/chartex" xmlns:mc="http://schemas.openxmlformats.org/markup-compatibility/2006" xmlns:aink="http://schemas.microsoft.com/office/drawing/2016/ink" xmlns:am3d="http://schemas.microsoft.com/office/drawing/2017/model3d" xmlns:o="urn:schemas-microsoft-com:office:office" xmlns:r="http://schemas.openxmlformats.org/officeDocument/2006/relationships" xmlns:m="http://schemas.openxmlformats.org/officeDocument/2006/math" xmlns:v="urn:schemas-microsoft-com:vml" xmlns:wp14="http://schemas.microsoft.com/office/word/2010/wordprocessingDrawing" xmlns:wp="http://schemas.openxmlformats.org/drawingml/2006/wordprocessingDrawing" xmlns:w10="urn:schemas-microsoft-com:office:word" xmlns:w="http://schemas.openxmlformats.org/wordprocessingml/2006/main" xmlns:w14="http://schemas.microsoft.com/office/word/2010/wordml" xmlns:w15="http://schemas.microsoft.com/office/word/2012/wordml" xmlns:w16cex="http://schemas.microsoft.com/office/word/2018/wordml/cex" xmlns:w16cid="http://schemas.microsoft.com/office/word/2016/wordml/cid" xmlns:w16="http://schemas.microsoft.com/office/word/2018/wordml" xmlns:w16sdtdh="http://schemas.microsoft.com/office/word/2020/wordml/sdtdatahash" xmlns:w16se="http://schemas.microsoft.com/office/word/2015/wordml/symex" xmlns:wpg="http://schemas.microsoft.com/office/word/2010/wordprocessingGroup" xmlns:wpi="http://schemas.microsoft.com/office/word/2010/wordprocessingInk" xmlns:wne="http://schemas.microsoft.com/office/word/2006/wordml" xmlns:wps="http://schemas.microsoft.com/office/word/2010/wordprocessingShape" mc:Ignorable="w14 w15 w16se w16cid w16 w16cex w16sdtdh wp14">
+<w:endnotes xmlns:wpc="http://schemas.microsoft.com/office/word/2010/wordprocessingCanvas" xmlns:cx="http://schemas.microsoft.com/office/drawing/2014/chartex" xmlns:cx1="http://schemas.microsoft.com/office/drawing/2015/9/8/chartex" xmlns:cx2="http://schemas.microsoft.com/office/drawing/2015/10/21/chartex" xmlns:cx3="http://schemas.microsoft.com/office/drawing/2016/5/9/chartex" xmlns:cx4="http://schemas.microsoft.com/office/drawing/2016/5/10/chartex" xmlns:cx5="http://schemas.microsoft.com/office/drawing/2016/5/11/chartex" xmlns:cx6="http://schemas.microsoft.com/office/drawing/2016/5/12/chartex" xmlns:cx7="http://schemas.microsoft.com/office/drawing/2016/5/13/chartex" xmlns:cx8="http://schemas.microsoft.com/office/drawing/2016/5/14/chartex" xmlns:mc="http://schemas.openxmlformats.org/markup-compatibility/2006" xmlns:aink="http://schemas.microsoft.com/office/drawing/2016/ink" xmlns:am3d="http://schemas.microsoft.com/office/drawing/2017/model3d" xmlns:o="urn:schemas-microsoft-com:office:office" xmlns:oel="http://schemas.microsoft.com/office/2019/extlst" xmlns:r="http://schemas.openxmlformats.org/officeDocument/2006/relationships" xmlns:m="http://schemas.openxmlformats.org/officeDocument/2006/math" xmlns:v="urn:schemas-microsoft-com:vml" xmlns:wp14="http://schemas.microsoft.com/office/word/2010/wordprocessingDrawing" xmlns:wp="http://schemas.openxmlformats.org/drawingml/2006/wordprocessingDrawing" xmlns:w10="urn:schemas-microsoft-com:office:word" xmlns:w="http://schemas.openxmlformats.org/wordprocessingml/2006/main" xmlns:w14="http://schemas.microsoft.com/office/word/2010/wordml" xmlns:w15="http://schemas.microsoft.com/office/word/2012/wordml" xmlns:w16cex="http://schemas.microsoft.com/office/word/2018/wordml/cex" xmlns:w16cid="http://schemas.microsoft.com/office/word/2016/wordml/cid" xmlns:w16="http://schemas.microsoft.com/office/word/2018/wordml" xmlns:w16sdtdh="http://schemas.microsoft.com/office/word/2020/wordml/sdtdatahash" xmlns:w16se="http://schemas.microsoft.com/office/word/2015/wordml/symex" xmlns:wpg="http://schemas.microsoft.com/office/word/2010/wordprocessingGroup" xmlns:wpi="http://schemas.microsoft.com/office/word/2010/wordprocessingInk" xmlns:wne="http://schemas.microsoft.com/office/word/2006/wordml" xmlns:wps="http://schemas.microsoft.com/office/word/2010/wordprocessingShape" mc:Ignorable="w14 w15 w16se w16cid w16 w16cex w16sdtdh wp14">
   <w:endnote w:type="separator" w:id="-1">
     <w:p>
       <w:r>
@@ -911,7 +1639,7 @@
 </file>
 
 <file path=word/footnotes.xml><?xml version="1.0" encoding="utf-8"?>
-<w:footnotes xmlns:wpc="http://schemas.microsoft.com/office/word/2010/wordprocessingCanvas" xmlns:cx="http://schemas.microsoft.com/office/drawing/2014/chartex" xmlns:cx1="http://schemas.microsoft.com/office/drawing/2015/9/8/chartex" xmlns:cx2="http://schemas.microsoft.com/office/drawing/2015/10/21/chartex" xmlns:cx3="http://schemas.microsoft.com/office/drawing/2016/5/9/chartex" xmlns:cx4="http://schemas.microsoft.com/office/drawing/2016/5/10/chartex" xmlns:cx5="http://schemas.microsoft.com/office/drawing/2016/5/11/chartex" xmlns:cx6="http://schemas.microsoft.com/office/drawing/2016/5/12/chartex" xmlns:cx7="http://schemas.microsoft.com/office/drawing/2016/5/13/chartex" xmlns:cx8="http://schemas.microsoft.com/office/drawing/2016/5/14/chartex" xmlns:mc="http://schemas.openxmlformats.org/markup-compatibility/2006" xmlns:aink="http://schemas.microsoft.com/office/drawing/2016/ink" xmlns:am3d="http://schemas.microsoft.com/office/drawing/2017/model3d" xmlns:o="urn:schemas-microsoft-com:office:office" xmlns:r="http://schemas.openxmlformats.org/officeDocument/2006/relationships" xmlns:m="http://schemas.openxmlformats.org/officeDocument/2006/math" xmlns:v="urn:schemas-microsoft-com:vml" xmlns:wp14="http://schemas.microsoft.com/office/word/2010/wordprocessingDrawing" xmlns:wp="http://schemas.openxmlformats.org/drawingml/2006/wordprocessingDrawing" xmlns:w10="urn:schemas-microsoft-com:office:word" xmlns:w="http://schemas.openxmlformats.org/wordprocessingml/2006/main" xmlns:w14="http://schemas.microsoft.com/office/word/2010/wordml" xmlns:w15="http://schemas.microsoft.com/office/word/2012/wordml" xmlns:w16cex="http://schemas.microsoft.com/office/word/2018/wordml/cex" xmlns:w16cid="http://schemas.microsoft.com/office/word/2016/wordml/cid" xmlns:w16="http://schemas.microsoft.com/office/word/2018/wordml" xmlns:w16sdtdh="http://schemas.microsoft.com/office/word/2020/wordml/sdtdatahash" xmlns:w16se="http://schemas.microsoft.com/office/word/2015/wordml/symex" xmlns:wpg="http://schemas.microsoft.com/office/word/2010/wordprocessingGroup" xmlns:wpi="http://schemas.microsoft.com/office/word/2010/wordprocessingInk" xmlns:wne="http://schemas.microsoft.com/office/word/2006/wordml" xmlns:wps="http://schemas.microsoft.com/office/word/2010/wordprocessingShape" mc:Ignorable="w14 w15 w16se w16cid w16 w16cex w16sdtdh wp14">
+<w:footnotes xmlns:wpc="http://schemas.microsoft.com/office/word/2010/wordprocessingCanvas" xmlns:cx="http://schemas.microsoft.com/office/drawing/2014/chartex" xmlns:cx1="http://schemas.microsoft.com/office/drawing/2015/9/8/chartex" xmlns:cx2="http://schemas.microsoft.com/office/drawing/2015/10/21/chartex" xmlns:cx3="http://schemas.microsoft.com/office/drawing/2016/5/9/chartex" xmlns:cx4="http://schemas.microsoft.com/office/drawing/2016/5/10/chartex" xmlns:cx5="http://schemas.microsoft.com/office/drawing/2016/5/11/chartex" xmlns:cx6="http://schemas.microsoft.com/office/drawing/2016/5/12/chartex" xmlns:cx7="http://schemas.microsoft.com/office/drawing/2016/5/13/chartex" xmlns:cx8="http://schemas.microsoft.com/office/drawing/2016/5/14/chartex" xmlns:mc="http://schemas.openxmlformats.org/markup-compatibility/2006" xmlns:aink="http://schemas.microsoft.com/office/drawing/2016/ink" xmlns:am3d="http://schemas.microsoft.com/office/drawing/2017/model3d" xmlns:o="urn:schemas-microsoft-com:office:office" xmlns:oel="http://schemas.microsoft.com/office/2019/extlst" xmlns:r="http://schemas.openxmlformats.org/officeDocument/2006/relationships" xmlns:m="http://schemas.openxmlformats.org/officeDocument/2006/math" xmlns:v="urn:schemas-microsoft-com:vml" xmlns:wp14="http://schemas.microsoft.com/office/word/2010/wordprocessingDrawing" xmlns:wp="http://schemas.openxmlformats.org/drawingml/2006/wordprocessingDrawing" xmlns:w10="urn:schemas-microsoft-com:office:word" xmlns:w="http://schemas.openxmlformats.org/wordprocessingml/2006/main" xmlns:w14="http://schemas.microsoft.com/office/word/2010/wordml" xmlns:w15="http://schemas.microsoft.com/office/word/2012/wordml" xmlns:w16cex="http://schemas.microsoft.com/office/word/2018/wordml/cex" xmlns:w16cid="http://schemas.microsoft.com/office/word/2016/wordml/cid" xmlns:w16="http://schemas.microsoft.com/office/word/2018/wordml" xmlns:w16sdtdh="http://schemas.microsoft.com/office/word/2020/wordml/sdtdatahash" xmlns:w16se="http://schemas.microsoft.com/office/word/2015/wordml/symex" xmlns:wpg="http://schemas.microsoft.com/office/word/2010/wordprocessingGroup" xmlns:wpi="http://schemas.microsoft.com/office/word/2010/wordprocessingInk" xmlns:wne="http://schemas.microsoft.com/office/word/2006/wordml" xmlns:wps="http://schemas.microsoft.com/office/word/2010/wordprocessingShape" mc:Ignorable="w14 w15 w16se w16cid w16 w16cex w16sdtdh wp14">
   <w:footnote w:type="separator" w:id="-1">
     <w:p>
       <w:r>
@@ -930,7 +1658,7 @@
 </file>
 
 <file path=word/header1.xml><?xml version="1.0" encoding="utf-8"?>
-<w:hdr xmlns:wpc="http://schemas.microsoft.com/office/word/2010/wordprocessingCanvas" xmlns:cx="http://schemas.microsoft.com/office/drawing/2014/chartex" xmlns:cx1="http://schemas.microsoft.com/office/drawing/2015/9/8/chartex" xmlns:cx2="http://schemas.microsoft.com/office/drawing/2015/10/21/chartex" xmlns:cx3="http://schemas.microsoft.com/office/drawing/2016/5/9/chartex" xmlns:cx4="http://schemas.microsoft.com/office/drawing/2016/5/10/chartex" xmlns:cx5="http://schemas.microsoft.com/office/drawing/2016/5/11/chartex" xmlns:cx6="http://schemas.microsoft.com/office/drawing/2016/5/12/chartex" xmlns:cx7="http://schemas.microsoft.com/office/drawing/2016/5/13/chartex" xmlns:cx8="http://schemas.microsoft.com/office/drawing/2016/5/14/chartex" xmlns:mc="http://schemas.openxmlformats.org/markup-compatibility/2006" xmlns:aink="http://schemas.microsoft.com/office/drawing/2016/ink" xmlns:am3d="http://schemas.microsoft.com/office/drawing/2017/model3d" xmlns:o="urn:schemas-microsoft-com:office:office" xmlns:r="http://schemas.openxmlformats.org/officeDocument/2006/relationships" xmlns:m="http://schemas.openxmlformats.org/officeDocument/2006/math" xmlns:v="urn:schemas-microsoft-com:vml" xmlns:wp14="http://schemas.microsoft.com/office/word/2010/wordprocessingDrawing" xmlns:wp="http://schemas.openxmlformats.org/drawingml/2006/wordprocessingDrawing" xmlns:w10="urn:schemas-microsoft-com:office:word" xmlns:w="http://schemas.openxmlformats.org/wordprocessingml/2006/main" xmlns:w14="http://schemas.microsoft.com/office/word/2010/wordml" xmlns:w15="http://schemas.microsoft.com/office/word/2012/wordml" xmlns:w16cex="http://schemas.microsoft.com/office/word/2018/wordml/cex" xmlns:w16cid="http://schemas.microsoft.com/office/word/2016/wordml/cid" xmlns:w16="http://schemas.microsoft.com/office/word/2018/wordml" xmlns:w16sdtdh="http://schemas.microsoft.com/office/word/2020/wordml/sdtdatahash" xmlns:w16se="http://schemas.microsoft.com/office/word/2015/wordml/symex" xmlns:wpg="http://schemas.microsoft.com/office/word/2010/wordprocessingGroup" xmlns:wpi="http://schemas.microsoft.com/office/word/2010/wordprocessingInk" xmlns:wne="http://schemas.microsoft.com/office/word/2006/wordml" xmlns:wps="http://schemas.microsoft.com/office/word/2010/wordprocessingShape" mc:Ignorable="w14 w15 w16se w16cid w16 w16cex w16sdtdh wp14">
+<w:hdr xmlns:wpc="http://schemas.microsoft.com/office/word/2010/wordprocessingCanvas" xmlns:cx="http://schemas.microsoft.com/office/drawing/2014/chartex" xmlns:cx1="http://schemas.microsoft.com/office/drawing/2015/9/8/chartex" xmlns:cx2="http://schemas.microsoft.com/office/drawing/2015/10/21/chartex" xmlns:cx3="http://schemas.microsoft.com/office/drawing/2016/5/9/chartex" xmlns:cx4="http://schemas.microsoft.com/office/drawing/2016/5/10/chartex" xmlns:cx5="http://schemas.microsoft.com/office/drawing/2016/5/11/chartex" xmlns:cx6="http://schemas.microsoft.com/office/drawing/2016/5/12/chartex" xmlns:cx7="http://schemas.microsoft.com/office/drawing/2016/5/13/chartex" xmlns:cx8="http://schemas.microsoft.com/office/drawing/2016/5/14/chartex" xmlns:mc="http://schemas.openxmlformats.org/markup-compatibility/2006" xmlns:aink="http://schemas.microsoft.com/office/drawing/2016/ink" xmlns:am3d="http://schemas.microsoft.com/office/drawing/2017/model3d" xmlns:o="urn:schemas-microsoft-com:office:office" xmlns:oel="http://schemas.microsoft.com/office/2019/extlst" xmlns:r="http://schemas.openxmlformats.org/officeDocument/2006/relationships" xmlns:m="http://schemas.openxmlformats.org/officeDocument/2006/math" xmlns:v="urn:schemas-microsoft-com:vml" xmlns:wp14="http://schemas.microsoft.com/office/word/2010/wordprocessingDrawing" xmlns:wp="http://schemas.openxmlformats.org/drawingml/2006/wordprocessingDrawing" xmlns:w10="urn:schemas-microsoft-com:office:word" xmlns:w="http://schemas.openxmlformats.org/wordprocessingml/2006/main" xmlns:w14="http://schemas.microsoft.com/office/word/2010/wordml" xmlns:w15="http://schemas.microsoft.com/office/word/2012/wordml" xmlns:w16cex="http://schemas.microsoft.com/office/word/2018/wordml/cex" xmlns:w16cid="http://schemas.microsoft.com/office/word/2016/wordml/cid" xmlns:w16="http://schemas.microsoft.com/office/word/2018/wordml" xmlns:w16sdtdh="http://schemas.microsoft.com/office/word/2020/wordml/sdtdatahash" xmlns:w16se="http://schemas.microsoft.com/office/word/2015/wordml/symex" xmlns:wpg="http://schemas.microsoft.com/office/word/2010/wordprocessingGroup" xmlns:wpi="http://schemas.microsoft.com/office/word/2010/wordprocessingInk" xmlns:wne="http://schemas.microsoft.com/office/word/2006/wordml" xmlns:wps="http://schemas.microsoft.com/office/word/2010/wordprocessingShape" mc:Ignorable="w14 w15 w16se w16cid w16 w16cex w16sdtdh wp14">
   <w:p>
     <w:pPr>
       <w:rPr>
@@ -1024,7 +1752,7 @@
   </w:p>
   <w:p>
     <w:pPr>
-      <w:pStyle w:val="Title"/>
+      <w:pStyle w:val="Ttulo"/>
       <w:jc w:val="left"/>
       <w:rPr>
         <w:sz w:val="20"/>
@@ -1041,7 +1769,7 @@
   </w:p>
   <w:p>
     <w:pPr>
-      <w:pStyle w:val="Header"/>
+      <w:pStyle w:val="Encabezado"/>
       <w:rPr>
         <w:sz w:val="11"/>
         <w:lang w:val="en-US"/>
@@ -1050,7 +1778,7 @@
   </w:p>
   <w:p>
     <w:pPr>
-      <w:pStyle w:val="Title"/>
+      <w:pStyle w:val="Ttulo"/>
       <w:pBdr>
         <w:bottom w:val="single" w:sz="6" w:space="1" w:color="auto"/>
       </w:pBdr>
@@ -1108,14 +1836,14 @@
   </w:p>
   <w:p>
     <w:pPr>
-      <w:pStyle w:val="Header"/>
+      <w:pStyle w:val="Encabezado"/>
     </w:pPr>
   </w:p>
 </w:hdr>
 </file>
 
 <file path=word/numbering.xml><?xml version="1.0" encoding="utf-8"?>
-<w:numbering xmlns:wpc="http://schemas.microsoft.com/office/word/2010/wordprocessingCanvas" xmlns:cx="http://schemas.microsoft.com/office/drawing/2014/chartex" xmlns:cx1="http://schemas.microsoft.com/office/drawing/2015/9/8/chartex" xmlns:cx2="http://schemas.microsoft.com/office/drawing/2015/10/21/chartex" xmlns:cx3="http://schemas.microsoft.com/office/drawing/2016/5/9/chartex" xmlns:cx4="http://schemas.microsoft.com/office/drawing/2016/5/10/chartex" xmlns:cx5="http://schemas.microsoft.com/office/drawing/2016/5/11/chartex" xmlns:cx6="http://schemas.microsoft.com/office/drawing/2016/5/12/chartex" xmlns:cx7="http://schemas.microsoft.com/office/drawing/2016/5/13/chartex" xmlns:cx8="http://schemas.microsoft.com/office/drawing/2016/5/14/chartex" xmlns:mc="http://schemas.openxmlformats.org/markup-compatibility/2006" xmlns:aink="http://schemas.microsoft.com/office/drawing/2016/ink" xmlns:am3d="http://schemas.microsoft.com/office/drawing/2017/model3d" xmlns:o="urn:schemas-microsoft-com:office:office" xmlns:r="http://schemas.openxmlformats.org/officeDocument/2006/relationships" xmlns:m="http://schemas.openxmlformats.org/officeDocument/2006/math" xmlns:v="urn:schemas-microsoft-com:vml" xmlns:wp14="http://schemas.microsoft.com/office/word/2010/wordprocessingDrawing" xmlns:wp="http://schemas.openxmlformats.org/drawingml/2006/wordprocessingDrawing" xmlns:w10="urn:schemas-microsoft-com:office:word" xmlns:w="http://schemas.openxmlformats.org/wordprocessingml/2006/main" xmlns:w14="http://schemas.microsoft.com/office/word/2010/wordml" xmlns:w15="http://schemas.microsoft.com/office/word/2012/wordml" xmlns:w16cex="http://schemas.microsoft.com/office/word/2018/wordml/cex" xmlns:w16cid="http://schemas.microsoft.com/office/word/2016/wordml/cid" xmlns:w16="http://schemas.microsoft.com/office/word/2018/wordml" xmlns:w16sdtdh="http://schemas.microsoft.com/office/word/2020/wordml/sdtdatahash" xmlns:w16se="http://schemas.microsoft.com/office/word/2015/wordml/symex" xmlns:wpg="http://schemas.microsoft.com/office/word/2010/wordprocessingGroup" xmlns:wpi="http://schemas.microsoft.com/office/word/2010/wordprocessingInk" xmlns:wne="http://schemas.microsoft.com/office/word/2006/wordml" xmlns:wps="http://schemas.microsoft.com/office/word/2010/wordprocessingShape" mc:Ignorable="w14 w15 w16se w16cid w16 w16cex w16sdtdh wp14">
+<w:numbering xmlns:wpc="http://schemas.microsoft.com/office/word/2010/wordprocessingCanvas" xmlns:cx="http://schemas.microsoft.com/office/drawing/2014/chartex" xmlns:cx1="http://schemas.microsoft.com/office/drawing/2015/9/8/chartex" xmlns:cx2="http://schemas.microsoft.com/office/drawing/2015/10/21/chartex" xmlns:cx3="http://schemas.microsoft.com/office/drawing/2016/5/9/chartex" xmlns:cx4="http://schemas.microsoft.com/office/drawing/2016/5/10/chartex" xmlns:cx5="http://schemas.microsoft.com/office/drawing/2016/5/11/chartex" xmlns:cx6="http://schemas.microsoft.com/office/drawing/2016/5/12/chartex" xmlns:cx7="http://schemas.microsoft.com/office/drawing/2016/5/13/chartex" xmlns:cx8="http://schemas.microsoft.com/office/drawing/2016/5/14/chartex" xmlns:mc="http://schemas.openxmlformats.org/markup-compatibility/2006" xmlns:aink="http://schemas.microsoft.com/office/drawing/2016/ink" xmlns:am3d="http://schemas.microsoft.com/office/drawing/2017/model3d" xmlns:o="urn:schemas-microsoft-com:office:office" xmlns:oel="http://schemas.microsoft.com/office/2019/extlst" xmlns:r="http://schemas.openxmlformats.org/officeDocument/2006/relationships" xmlns:m="http://schemas.openxmlformats.org/officeDocument/2006/math" xmlns:v="urn:schemas-microsoft-com:vml" xmlns:wp14="http://schemas.microsoft.com/office/word/2010/wordprocessingDrawing" xmlns:wp="http://schemas.openxmlformats.org/drawingml/2006/wordprocessingDrawing" xmlns:w10="urn:schemas-microsoft-com:office:word" xmlns:w="http://schemas.openxmlformats.org/wordprocessingml/2006/main" xmlns:w14="http://schemas.microsoft.com/office/word/2010/wordml" xmlns:w15="http://schemas.microsoft.com/office/word/2012/wordml" xmlns:w16cex="http://schemas.microsoft.com/office/word/2018/wordml/cex" xmlns:w16cid="http://schemas.microsoft.com/office/word/2016/wordml/cid" xmlns:w16="http://schemas.microsoft.com/office/word/2018/wordml" xmlns:w16sdtdh="http://schemas.microsoft.com/office/word/2020/wordml/sdtdatahash" xmlns:w16se="http://schemas.microsoft.com/office/word/2015/wordml/symex" xmlns:wpg="http://schemas.microsoft.com/office/word/2010/wordprocessingGroup" xmlns:wpi="http://schemas.microsoft.com/office/word/2010/wordprocessingInk" xmlns:wne="http://schemas.microsoft.com/office/word/2006/wordml" xmlns:wps="http://schemas.microsoft.com/office/word/2010/wordprocessingShape" mc:Ignorable="w14 w15 w16se w16cid w16 w16cex w16sdtdh wp14">
   <w:abstractNum w:abstractNumId="0" w15:restartNumberingAfterBreak="0">
     <w:nsid w:val="04EA27D2"/>
     <w:multiLevelType w:val="hybridMultilevel"/>
@@ -1873,28 +2601,28 @@
       </w:pPr>
     </w:lvl>
   </w:abstractNum>
-  <w:num w:numId="1">
+  <w:num w:numId="1" w16cid:durableId="1873686661">
     <w:abstractNumId w:val="6"/>
   </w:num>
-  <w:num w:numId="2">
+  <w:num w:numId="2" w16cid:durableId="1023749681">
     <w:abstractNumId w:val="0"/>
   </w:num>
-  <w:num w:numId="3">
+  <w:num w:numId="3" w16cid:durableId="1842623143">
     <w:abstractNumId w:val="3"/>
   </w:num>
-  <w:num w:numId="4">
+  <w:num w:numId="4" w16cid:durableId="787622124">
     <w:abstractNumId w:val="7"/>
   </w:num>
-  <w:num w:numId="5">
+  <w:num w:numId="5" w16cid:durableId="162744944">
     <w:abstractNumId w:val="5"/>
   </w:num>
-  <w:num w:numId="6">
+  <w:num w:numId="6" w16cid:durableId="1424687140">
     <w:abstractNumId w:val="1"/>
   </w:num>
-  <w:num w:numId="7">
+  <w:num w:numId="7" w16cid:durableId="1874034056">
     <w:abstractNumId w:val="2"/>
   </w:num>
-  <w:num w:numId="8">
+  <w:num w:numId="8" w16cid:durableId="1468665812">
     <w:abstractNumId w:val="4"/>
   </w:num>
 </w:numbering>
@@ -2019,6 +2747,7 @@
     <w:lsdException w:name="HTML Sample" w:semiHidden="1" w:unhideWhenUsed="1"/>
     <w:lsdException w:name="HTML Typewriter" w:semiHidden="1" w:unhideWhenUsed="1"/>
     <w:lsdException w:name="HTML Variable" w:semiHidden="1" w:unhideWhenUsed="1"/>
+    <w:lsdException w:name="Normal Table" w:semiHidden="1" w:unhideWhenUsed="1"/>
     <w:lsdException w:name="annotation subject" w:semiHidden="1" w:unhideWhenUsed="1"/>
     <w:lsdException w:name="No List" w:semiHidden="1" w:unhideWhenUsed="1"/>
     <w:lsdException w:name="Outline List 1" w:semiHidden="1" w:unhideWhenUsed="1"/>
@@ -2061,8 +2790,11 @@
     <w:lsdException w:name="Table Contemporary" w:semiHidden="1" w:unhideWhenUsed="1"/>
     <w:lsdException w:name="Table Elegant" w:semiHidden="1" w:unhideWhenUsed="1"/>
     <w:lsdException w:name="Table Professional" w:semiHidden="1" w:unhideWhenUsed="1"/>
+    <w:lsdException w:name="Table Subtle 1" w:semiHidden="1" w:unhideWhenUsed="1"/>
     <w:lsdException w:name="Table Subtle 2" w:semiHidden="1" w:unhideWhenUsed="1"/>
     <w:lsdException w:name="Table Web 1" w:semiHidden="1" w:unhideWhenUsed="1"/>
+    <w:lsdException w:name="Table Web 2" w:semiHidden="1" w:unhideWhenUsed="1"/>
+    <w:lsdException w:name="Table Web 3" w:semiHidden="1" w:unhideWhenUsed="1"/>
     <w:lsdException w:name="Balloon Text" w:semiHidden="1" w:unhideWhenUsed="1"/>
     <w:lsdException w:name="Table Grid" w:uiPriority="39"/>
     <w:lsdException w:name="Table Theme" w:semiHidden="1" w:unhideWhenUsed="1"/>
@@ -2291,10 +3023,10 @@
     <w:name w:val="Normal"/>
     <w:qFormat/>
   </w:style>
-  <w:style w:type="paragraph" w:styleId="Heading1">
+  <w:style w:type="paragraph" w:styleId="Ttulo1">
     <w:name w:val="heading 1"/>
     <w:basedOn w:val="Normal"/>
-    <w:link w:val="Heading1Char"/>
+    <w:link w:val="Ttulo1Car"/>
     <w:uiPriority w:val="9"/>
     <w:qFormat/>
     <w:rsid w:val="00DF07B8"/>
@@ -2312,13 +3044,12 @@
       <w:lang w:eastAsia="en-GB"/>
     </w:rPr>
   </w:style>
-  <w:style w:type="paragraph" w:styleId="Heading2">
+  <w:style w:type="paragraph" w:styleId="Ttulo2">
     <w:name w:val="heading 2"/>
     <w:basedOn w:val="Normal"/>
     <w:next w:val="Normal"/>
-    <w:link w:val="Heading2Char"/>
+    <w:link w:val="Ttulo2Car"/>
     <w:uiPriority w:val="9"/>
-    <w:semiHidden/>
     <w:unhideWhenUsed/>
     <w:qFormat/>
     <w:rsid w:val="00D5690A"/>
@@ -2335,13 +3066,13 @@
       <w:szCs w:val="26"/>
     </w:rPr>
   </w:style>
-  <w:style w:type="character" w:default="1" w:styleId="DefaultParagraphFont">
+  <w:style w:type="character" w:default="1" w:styleId="Fuentedeprrafopredeter">
     <w:name w:val="Default Paragraph Font"/>
     <w:uiPriority w:val="1"/>
     <w:semiHidden/>
     <w:unhideWhenUsed/>
   </w:style>
-  <w:style w:type="table" w:default="1" w:styleId="TableNormal">
+  <w:style w:type="table" w:default="1" w:styleId="Tablanormal">
     <w:name w:val="Normal Table"/>
     <w:uiPriority w:val="99"/>
     <w:semiHidden/>
@@ -2356,13 +3087,13 @@
       </w:tblCellMar>
     </w:tblPr>
   </w:style>
-  <w:style w:type="numbering" w:default="1" w:styleId="NoList">
+  <w:style w:type="numbering" w:default="1" w:styleId="Sinlista">
     <w:name w:val="No List"/>
     <w:uiPriority w:val="99"/>
     <w:semiHidden/>
     <w:unhideWhenUsed/>
   </w:style>
-  <w:style w:type="paragraph" w:styleId="ListParagraph">
+  <w:style w:type="paragraph" w:styleId="Prrafodelista">
     <w:name w:val="List Paragraph"/>
     <w:basedOn w:val="Normal"/>
     <w:uiPriority w:val="34"/>
@@ -2375,13 +3106,13 @@
   </w:style>
   <w:style w:type="character" w:customStyle="1" w:styleId="apple-converted-space">
     <w:name w:val="apple-converted-space"/>
-    <w:basedOn w:val="DefaultParagraphFont"/>
+    <w:basedOn w:val="Fuentedeprrafopredeter"/>
     <w:rsid w:val="00673DC2"/>
   </w:style>
-  <w:style w:type="paragraph" w:styleId="Header">
+  <w:style w:type="paragraph" w:styleId="Encabezado">
     <w:name w:val="header"/>
     <w:basedOn w:val="Normal"/>
-    <w:link w:val="HeaderChar"/>
+    <w:link w:val="EncabezadoCar"/>
     <w:uiPriority w:val="99"/>
     <w:unhideWhenUsed/>
     <w:rsid w:val="00DF07B8"/>
@@ -2392,17 +3123,17 @@
       </w:tabs>
     </w:pPr>
   </w:style>
-  <w:style w:type="character" w:customStyle="1" w:styleId="HeaderChar">
-    <w:name w:val="Header Char"/>
-    <w:basedOn w:val="DefaultParagraphFont"/>
-    <w:link w:val="Header"/>
+  <w:style w:type="character" w:customStyle="1" w:styleId="EncabezadoCar">
+    <w:name w:val="Encabezado Car"/>
+    <w:basedOn w:val="Fuentedeprrafopredeter"/>
+    <w:link w:val="Encabezado"/>
     <w:uiPriority w:val="99"/>
     <w:rsid w:val="00DF07B8"/>
   </w:style>
-  <w:style w:type="paragraph" w:styleId="Footer">
+  <w:style w:type="paragraph" w:styleId="Piedepgina">
     <w:name w:val="footer"/>
     <w:basedOn w:val="Normal"/>
-    <w:link w:val="FooterChar"/>
+    <w:link w:val="PiedepginaCar"/>
     <w:uiPriority w:val="99"/>
     <w:unhideWhenUsed/>
     <w:rsid w:val="00DF07B8"/>
@@ -2413,17 +3144,17 @@
       </w:tabs>
     </w:pPr>
   </w:style>
-  <w:style w:type="character" w:customStyle="1" w:styleId="FooterChar">
-    <w:name w:val="Footer Char"/>
-    <w:basedOn w:val="DefaultParagraphFont"/>
-    <w:link w:val="Footer"/>
+  <w:style w:type="character" w:customStyle="1" w:styleId="PiedepginaCar">
+    <w:name w:val="Pie de página Car"/>
+    <w:basedOn w:val="Fuentedeprrafopredeter"/>
+    <w:link w:val="Piedepgina"/>
     <w:uiPriority w:val="99"/>
     <w:rsid w:val="00DF07B8"/>
   </w:style>
-  <w:style w:type="paragraph" w:styleId="Title">
+  <w:style w:type="paragraph" w:styleId="Ttulo">
     <w:name w:val="Title"/>
     <w:basedOn w:val="Normal"/>
-    <w:link w:val="TitleChar"/>
+    <w:link w:val="TtuloCar"/>
     <w:qFormat/>
     <w:rsid w:val="00DF07B8"/>
     <w:pPr>
@@ -2436,10 +3167,10 @@
       <w:lang w:val="ca-ES" w:eastAsia="es-ES"/>
     </w:rPr>
   </w:style>
-  <w:style w:type="character" w:customStyle="1" w:styleId="TitleChar">
-    <w:name w:val="Title Char"/>
-    <w:basedOn w:val="DefaultParagraphFont"/>
-    <w:link w:val="Title"/>
+  <w:style w:type="character" w:customStyle="1" w:styleId="TtuloCar">
+    <w:name w:val="Título Car"/>
+    <w:basedOn w:val="Fuentedeprrafopredeter"/>
+    <w:link w:val="Ttulo"/>
     <w:rsid w:val="00DF07B8"/>
     <w:rPr>
       <w:rFonts w:ascii="Verdana" w:eastAsia="Times New Roman" w:hAnsi="Verdana" w:cs="Times New Roman"/>
@@ -2448,10 +3179,10 @@
       <w:lang w:val="ca-ES" w:eastAsia="es-ES"/>
     </w:rPr>
   </w:style>
-  <w:style w:type="character" w:customStyle="1" w:styleId="Heading1Char">
-    <w:name w:val="Heading 1 Char"/>
-    <w:basedOn w:val="DefaultParagraphFont"/>
-    <w:link w:val="Heading1"/>
+  <w:style w:type="character" w:customStyle="1" w:styleId="Ttulo1Car">
+    <w:name w:val="Título 1 Car"/>
+    <w:basedOn w:val="Fuentedeprrafopredeter"/>
+    <w:link w:val="Ttulo1"/>
     <w:uiPriority w:val="9"/>
     <w:rsid w:val="00DF07B8"/>
     <w:rPr>
@@ -2464,9 +3195,9 @@
       <w:lang w:eastAsia="en-GB"/>
     </w:rPr>
   </w:style>
-  <w:style w:type="character" w:styleId="Hyperlink">
+  <w:style w:type="character" w:styleId="Hipervnculo">
     <w:name w:val="Hyperlink"/>
-    <w:basedOn w:val="DefaultParagraphFont"/>
+    <w:basedOn w:val="Fuentedeprrafopredeter"/>
     <w:uiPriority w:val="99"/>
     <w:unhideWhenUsed/>
     <w:rsid w:val="00DF07B8"/>
@@ -2475,12 +3206,11 @@
       <w:u w:val="single"/>
     </w:rPr>
   </w:style>
-  <w:style w:type="character" w:customStyle="1" w:styleId="Heading2Char">
-    <w:name w:val="Heading 2 Char"/>
-    <w:basedOn w:val="DefaultParagraphFont"/>
-    <w:link w:val="Heading2"/>
+  <w:style w:type="character" w:customStyle="1" w:styleId="Ttulo2Car">
+    <w:name w:val="Título 2 Car"/>
+    <w:basedOn w:val="Fuentedeprrafopredeter"/>
+    <w:link w:val="Ttulo2"/>
     <w:uiPriority w:val="9"/>
-    <w:semiHidden/>
     <w:rsid w:val="00D5690A"/>
     <w:rPr>
       <w:rFonts w:asciiTheme="majorHAnsi" w:eastAsiaTheme="majorEastAsia" w:hAnsiTheme="majorHAnsi" w:cstheme="majorBidi"/>
@@ -2489,9 +3219,9 @@
       <w:szCs w:val="26"/>
     </w:rPr>
   </w:style>
-  <w:style w:type="character" w:styleId="FollowedHyperlink">
+  <w:style w:type="character" w:styleId="Hipervnculovisitado">
     <w:name w:val="FollowedHyperlink"/>
-    <w:basedOn w:val="DefaultParagraphFont"/>
+    <w:basedOn w:val="Fuentedeprrafopredeter"/>
     <w:uiPriority w:val="99"/>
     <w:semiHidden/>
     <w:unhideWhenUsed/>
@@ -2499,6 +3229,18 @@
     <w:rPr>
       <w:color w:val="954F72" w:themeColor="followedHyperlink"/>
       <w:u w:val="single"/>
+    </w:rPr>
+  </w:style>
+  <w:style w:type="character" w:styleId="Mencinsinresolver">
+    <w:name w:val="Unresolved Mention"/>
+    <w:basedOn w:val="Fuentedeprrafopredeter"/>
+    <w:uiPriority w:val="99"/>
+    <w:semiHidden/>
+    <w:unhideWhenUsed/>
+    <w:rsid w:val="003B11A9"/>
+    <w:rPr>
+      <w:color w:val="605E5C"/>
+      <w:shd w:val="clear" w:color="auto" w:fill="E1DFDD"/>
     </w:rPr>
   </w:style>
 </w:styles>

</xml_diff>

<commit_message>
updated assigment A1, ENTRAGADO
, small changes to homework 2 also, not finished yet
</commit_message>
<xml_diff>
--- a/assigment A1/A1_ConceptsPowerQuality_answers_Javier_Munoz_Saez.docx
+++ b/assigment A1/A1_ConceptsPowerQuality_answers_Javier_Munoz_Saez.docx
@@ -1,6 +1,6 @@
 
 <file path=word/document.xml><?xml version="1.0" encoding="utf-8"?>
-<w:document xmlns:wpc="http://schemas.microsoft.com/office/word/2010/wordprocessingCanvas" xmlns:cx="http://schemas.microsoft.com/office/drawing/2014/chartex" xmlns:cx1="http://schemas.microsoft.com/office/drawing/2015/9/8/chartex" xmlns:cx2="http://schemas.microsoft.com/office/drawing/2015/10/21/chartex" xmlns:cx3="http://schemas.microsoft.com/office/drawing/2016/5/9/chartex" xmlns:cx4="http://schemas.microsoft.com/office/drawing/2016/5/10/chartex" xmlns:cx5="http://schemas.microsoft.com/office/drawing/2016/5/11/chartex" xmlns:cx6="http://schemas.microsoft.com/office/drawing/2016/5/12/chartex" xmlns:cx7="http://schemas.microsoft.com/office/drawing/2016/5/13/chartex" xmlns:cx8="http://schemas.microsoft.com/office/drawing/2016/5/14/chartex" xmlns:mc="http://schemas.openxmlformats.org/markup-compatibility/2006" xmlns:aink="http://schemas.microsoft.com/office/drawing/2016/ink" xmlns:am3d="http://schemas.microsoft.com/office/drawing/2017/model3d" xmlns:o="urn:schemas-microsoft-com:office:office" xmlns:oel="http://schemas.microsoft.com/office/2019/extlst" xmlns:r="http://schemas.openxmlformats.org/officeDocument/2006/relationships" xmlns:m="http://schemas.openxmlformats.org/officeDocument/2006/math" xmlns:v="urn:schemas-microsoft-com:vml" xmlns:wp14="http://schemas.microsoft.com/office/word/2010/wordprocessingDrawing" xmlns:wp="http://schemas.openxmlformats.org/drawingml/2006/wordprocessingDrawing" xmlns:w10="urn:schemas-microsoft-com:office:word" xmlns:w="http://schemas.openxmlformats.org/wordprocessingml/2006/main" xmlns:w14="http://schemas.microsoft.com/office/word/2010/wordml" xmlns:w15="http://schemas.microsoft.com/office/word/2012/wordml" xmlns:w16cex="http://schemas.microsoft.com/office/word/2018/wordml/cex" xmlns:w16cid="http://schemas.microsoft.com/office/word/2016/wordml/cid" xmlns:w16="http://schemas.microsoft.com/office/word/2018/wordml" xmlns:w16sdtdh="http://schemas.microsoft.com/office/word/2020/wordml/sdtdatahash" xmlns:w16se="http://schemas.microsoft.com/office/word/2015/wordml/symex" xmlns:wpg="http://schemas.microsoft.com/office/word/2010/wordprocessingGroup" xmlns:wpi="http://schemas.microsoft.com/office/word/2010/wordprocessingInk" xmlns:wne="http://schemas.microsoft.com/office/word/2006/wordml" xmlns:wps="http://schemas.microsoft.com/office/word/2010/wordprocessingShape" mc:Ignorable="w14 w15 w16se w16cid w16 w16cex w16sdtdh wp14">
+<w:document xmlns:wpc="http://schemas.microsoft.com/office/word/2010/wordprocessingCanvas" xmlns:cx="http://schemas.microsoft.com/office/drawing/2014/chartex" xmlns:cx1="http://schemas.microsoft.com/office/drawing/2015/9/8/chartex" xmlns:cx2="http://schemas.microsoft.com/office/drawing/2015/10/21/chartex" xmlns:cx3="http://schemas.microsoft.com/office/drawing/2016/5/9/chartex" xmlns:cx4="http://schemas.microsoft.com/office/drawing/2016/5/10/chartex" xmlns:cx5="http://schemas.microsoft.com/office/drawing/2016/5/11/chartex" xmlns:cx6="http://schemas.microsoft.com/office/drawing/2016/5/12/chartex" xmlns:cx7="http://schemas.microsoft.com/office/drawing/2016/5/13/chartex" xmlns:cx8="http://schemas.microsoft.com/office/drawing/2016/5/14/chartex" xmlns:mc="http://schemas.openxmlformats.org/markup-compatibility/2006" xmlns:aink="http://schemas.microsoft.com/office/drawing/2016/ink" xmlns:am3d="http://schemas.microsoft.com/office/drawing/2017/model3d" xmlns:o="urn:schemas-microsoft-com:office:office" xmlns:r="http://schemas.openxmlformats.org/officeDocument/2006/relationships" xmlns:m="http://schemas.openxmlformats.org/officeDocument/2006/math" xmlns:v="urn:schemas-microsoft-com:vml" xmlns:wp14="http://schemas.microsoft.com/office/word/2010/wordprocessingDrawing" xmlns:wp="http://schemas.openxmlformats.org/drawingml/2006/wordprocessingDrawing" xmlns:w10="urn:schemas-microsoft-com:office:word" xmlns:w="http://schemas.openxmlformats.org/wordprocessingml/2006/main" xmlns:w14="http://schemas.microsoft.com/office/word/2010/wordml" xmlns:w15="http://schemas.microsoft.com/office/word/2012/wordml" xmlns:w16cex="http://schemas.microsoft.com/office/word/2018/wordml/cex" xmlns:w16cid="http://schemas.microsoft.com/office/word/2016/wordml/cid" xmlns:w16="http://schemas.microsoft.com/office/word/2018/wordml" xmlns:w16sdtdh="http://schemas.microsoft.com/office/word/2020/wordml/sdtdatahash" xmlns:w16se="http://schemas.microsoft.com/office/word/2015/wordml/symex" xmlns:wpg="http://schemas.microsoft.com/office/word/2010/wordprocessingGroup" xmlns:wpi="http://schemas.microsoft.com/office/word/2010/wordprocessingInk" xmlns:wne="http://schemas.microsoft.com/office/word/2006/wordml" xmlns:wps="http://schemas.microsoft.com/office/word/2010/wordprocessingShape" mc:Ignorable="w14 w15 w16se w16cid w16 w16cex w16sdtdh wp14">
   <w:body>
     <w:p>
       <w:pPr>
@@ -57,7 +57,7 @@
     </w:p>
     <w:p>
       <w:pPr>
-        <w:pStyle w:val="Prrafodelista"/>
+        <w:pStyle w:val="ListParagraph"/>
         <w:numPr>
           <w:ilvl w:val="0"/>
           <w:numId w:val="3"/>
@@ -78,7 +78,7 @@
     <w:p/>
     <w:p>
       <w:pPr>
-        <w:pStyle w:val="Prrafodelista"/>
+        <w:pStyle w:val="ListParagraph"/>
         <w:numPr>
           <w:ilvl w:val="0"/>
           <w:numId w:val="4"/>
@@ -96,7 +96,7 @@
     </w:p>
     <w:p>
       <w:pPr>
-        <w:pStyle w:val="Prrafodelista"/>
+        <w:pStyle w:val="ListParagraph"/>
         <w:numPr>
           <w:ilvl w:val="0"/>
           <w:numId w:val="4"/>
@@ -171,37 +171,27 @@
           <w:iCs/>
           <w:lang w:val="en-US"/>
         </w:rPr>
-        <w:t xml:space="preserve">: Measurement and assessment of electrical characteristics - Wind </w:t>
-      </w:r>
-      <w:proofErr w:type="gramStart"/>
-      <w:r>
-        <w:rPr>
-          <w:i/>
-          <w:iCs/>
-          <w:lang w:val="en-US"/>
-        </w:rPr>
-        <w:t>turbines</w:t>
-      </w:r>
-      <w:proofErr w:type="gramEnd"/>
-    </w:p>
-    <w:p>
-      <w:pPr>
-        <w:rPr>
-          <w:lang w:val="en-US"/>
-        </w:rPr>
-      </w:pPr>
-    </w:p>
-    <w:p>
-      <w:pPr>
-        <w:pStyle w:val="Prrafodelista"/>
-        <w:rPr>
-          <w:lang w:val="en-US"/>
-        </w:rPr>
-      </w:pPr>
-    </w:p>
-    <w:p>
-      <w:pPr>
-        <w:pStyle w:val="Prrafodelista"/>
+        <w:t>: Measurement and assessment of electrical characteristics - Wind turbines</w:t>
+      </w:r>
+    </w:p>
+    <w:p>
+      <w:pPr>
+        <w:rPr>
+          <w:lang w:val="en-US"/>
+        </w:rPr>
+      </w:pPr>
+    </w:p>
+    <w:p>
+      <w:pPr>
+        <w:pStyle w:val="ListParagraph"/>
+        <w:rPr>
+          <w:lang w:val="en-US"/>
+        </w:rPr>
+      </w:pPr>
+    </w:p>
+    <w:p>
+      <w:pPr>
+        <w:pStyle w:val="ListParagraph"/>
         <w:numPr>
           <w:ilvl w:val="0"/>
           <w:numId w:val="8"/>
@@ -289,7 +279,7 @@
     </w:p>
     <w:p>
       <w:pPr>
-        <w:pStyle w:val="Prrafodelista"/>
+        <w:pStyle w:val="ListParagraph"/>
         <w:rPr>
           <w:lang w:val="es-ES"/>
         </w:rPr>
@@ -330,7 +320,7 @@
       <w:hyperlink r:id="rId7" w:history="1">
         <w:r>
           <w:rPr>
-            <w:rStyle w:val="Hipervnculo"/>
+            <w:rStyle w:val="Hyperlink"/>
             <w:lang w:val="en-US"/>
           </w:rPr>
           <w:t>https://plataforma-aenormas-aenor-com.recursos.biblioteca.upc.edu/</w:t>
@@ -346,7 +336,7 @@
     </w:p>
     <w:p>
       <w:pPr>
-        <w:pStyle w:val="Prrafodelista"/>
+        <w:pStyle w:val="ListParagraph"/>
         <w:numPr>
           <w:ilvl w:val="0"/>
           <w:numId w:val="8"/>
@@ -367,33 +357,33 @@
         </w:rPr>
         <w:t xml:space="preserve">elect your </w:t>
       </w:r>
+      <w:proofErr w:type="gramStart"/>
       <w:r>
         <w:rPr>
           <w:b/>
           <w:lang w:val="en-US"/>
         </w:rPr>
-        <w:t xml:space="preserve">User </w:t>
-      </w:r>
-      <w:proofErr w:type="gramStart"/>
+        <w:t>User</w:t>
+      </w:r>
+      <w:proofErr w:type="gramEnd"/>
       <w:r>
         <w:rPr>
           <w:b/>
           <w:lang w:val="en-US"/>
         </w:rPr>
-        <w:t>type</w:t>
-      </w:r>
-      <w:proofErr w:type="gramEnd"/>
-    </w:p>
-    <w:p>
-      <w:pPr>
-        <w:rPr>
-          <w:lang w:val="en-US"/>
-        </w:rPr>
-      </w:pPr>
-    </w:p>
-    <w:p>
-      <w:pPr>
-        <w:pStyle w:val="Prrafodelista"/>
+        <w:t xml:space="preserve"> type</w:t>
+      </w:r>
+    </w:p>
+    <w:p>
+      <w:pPr>
+        <w:rPr>
+          <w:lang w:val="en-US"/>
+        </w:rPr>
+      </w:pPr>
+    </w:p>
+    <w:p>
+      <w:pPr>
+        <w:pStyle w:val="ListParagraph"/>
         <w:numPr>
           <w:ilvl w:val="0"/>
           <w:numId w:val="8"/>
@@ -524,7 +514,7 @@
     </w:p>
     <w:p>
       <w:pPr>
-        <w:pStyle w:val="Prrafodelista"/>
+        <w:pStyle w:val="ListParagraph"/>
         <w:numPr>
           <w:ilvl w:val="0"/>
           <w:numId w:val="3"/>
@@ -566,36 +556,26 @@
           <w:bCs/>
           <w:lang w:val="en-US"/>
         </w:rPr>
-        <w:t xml:space="preserve">According to the standard, when a wind turbine will disconnect from the </w:t>
-      </w:r>
-      <w:proofErr w:type="gramStart"/>
-      <w:r>
-        <w:rPr>
-          <w:b/>
-          <w:bCs/>
-          <w:lang w:val="en-US"/>
-        </w:rPr>
-        <w:t>network?</w:t>
-      </w:r>
-      <w:proofErr w:type="gramEnd"/>
-    </w:p>
-    <w:p>
-      <w:pPr>
-        <w:rPr>
-          <w:lang w:val="en-US"/>
-        </w:rPr>
-      </w:pPr>
-    </w:p>
-    <w:p>
-      <w:pPr>
-        <w:rPr>
-          <w:lang w:val="en-US"/>
-        </w:rPr>
-      </w:pPr>
-    </w:p>
-    <w:p>
-      <w:pPr>
-        <w:pStyle w:val="Prrafodelista"/>
+        <w:t>According to the standard, when a wind turbine will disconnect from the network?</w:t>
+      </w:r>
+    </w:p>
+    <w:p>
+      <w:pPr>
+        <w:rPr>
+          <w:lang w:val="en-US"/>
+        </w:rPr>
+      </w:pPr>
+    </w:p>
+    <w:p>
+      <w:pPr>
+        <w:rPr>
+          <w:lang w:val="en-US"/>
+        </w:rPr>
+      </w:pPr>
+    </w:p>
+    <w:p>
+      <w:pPr>
+        <w:pStyle w:val="ListParagraph"/>
         <w:numPr>
           <w:ilvl w:val="0"/>
           <w:numId w:val="3"/>
@@ -622,7 +602,6 @@
         </w:rPr>
         <w:t xml:space="preserve"> words, what is the “fault ride-</w:t>
       </w:r>
-      <w:proofErr w:type="gramStart"/>
       <w:r>
         <w:rPr>
           <w:b/>
@@ -631,25 +610,24 @@
         </w:rPr>
         <w:t>through”</w:t>
       </w:r>
-      <w:proofErr w:type="gramEnd"/>
-    </w:p>
-    <w:p>
-      <w:pPr>
-        <w:rPr>
-          <w:lang w:val="en-US"/>
-        </w:rPr>
-      </w:pPr>
-    </w:p>
-    <w:p>
-      <w:pPr>
-        <w:rPr>
-          <w:lang w:val="en-US"/>
-        </w:rPr>
-      </w:pPr>
-    </w:p>
-    <w:p>
-      <w:pPr>
-        <w:pStyle w:val="Prrafodelista"/>
+    </w:p>
+    <w:p>
+      <w:pPr>
+        <w:rPr>
+          <w:lang w:val="en-US"/>
+        </w:rPr>
+      </w:pPr>
+    </w:p>
+    <w:p>
+      <w:pPr>
+        <w:rPr>
+          <w:lang w:val="en-US"/>
+        </w:rPr>
+      </w:pPr>
+    </w:p>
+    <w:p>
+      <w:pPr>
+        <w:pStyle w:val="ListParagraph"/>
         <w:numPr>
           <w:ilvl w:val="0"/>
           <w:numId w:val="3"/>
@@ -797,7 +775,7 @@
     </w:p>
     <w:p>
       <w:pPr>
-        <w:pStyle w:val="Ttulo1"/>
+        <w:pStyle w:val="Heading1"/>
         <w:rPr>
           <w:lang w:val="en-US"/>
         </w:rPr>
@@ -1032,7 +1010,7 @@
     </w:p>
     <w:p>
       <w:pPr>
-        <w:pStyle w:val="Ttulo1"/>
+        <w:pStyle w:val="Heading1"/>
         <w:rPr>
           <w:lang w:val="en-US"/>
         </w:rPr>
@@ -1190,7 +1168,7 @@
     </w:p>
     <w:p>
       <w:pPr>
-        <w:pStyle w:val="Ttulo1"/>
+        <w:pStyle w:val="Heading1"/>
         <w:rPr>
           <w:lang w:val="en-US"/>
         </w:rPr>
@@ -1305,22 +1283,16 @@
     </w:p>
     <w:p>
       <w:pPr>
-        <w:pStyle w:val="Ttulo1"/>
-        <w:rPr>
-          <w:lang w:val="en-US"/>
-        </w:rPr>
-      </w:pPr>
-      <w:r>
-        <w:rPr>
-          <w:lang w:val="en-US"/>
-        </w:rPr>
-        <w:t>Fault ride-trough</w:t>
-      </w:r>
-      <w:r>
-        <w:rPr>
-          <w:lang w:val="en-US"/>
-        </w:rPr>
-        <w:t>:</w:t>
+        <w:pStyle w:val="Heading1"/>
+        <w:rPr>
+          <w:lang w:val="en-US"/>
+        </w:rPr>
+      </w:pPr>
+      <w:r>
+        <w:rPr>
+          <w:lang w:val="en-US"/>
+        </w:rPr>
+        <w:t>Fault ride-trough:</w:t>
       </w:r>
     </w:p>
     <w:p>
@@ -1366,193 +1338,245 @@
           <w:lang w:val="en-US"/>
         </w:rPr>
       </w:pPr>
-    </w:p>
-    <w:p>
-      <w:pPr>
-        <w:rPr>
-          <w:lang w:val="en-US"/>
-        </w:rPr>
-      </w:pPr>
-      <w:r>
-        <w:rPr>
-          <w:lang w:val="en-US"/>
-        </w:rPr>
-        <w:t xml:space="preserve">UVRT and OVRT requirements for wind turbines are both specified in </w:t>
-      </w:r>
-      <w:r>
-        <w:rPr>
-          <w:lang w:val="en-US"/>
-        </w:rPr>
-        <w:t>IEC 61400-21</w:t>
-      </w:r>
-      <w:r>
-        <w:rPr>
-          <w:lang w:val="en-US"/>
-        </w:rPr>
-        <w:t>.</w:t>
-      </w:r>
-    </w:p>
-    <w:p>
-      <w:pPr>
-        <w:rPr>
-          <w:lang w:val="en-US"/>
-        </w:rPr>
-      </w:pPr>
-    </w:p>
-    <w:p>
-      <w:pPr>
-        <w:pStyle w:val="Ttulo1"/>
-        <w:rPr>
-          <w:lang w:val="en-US"/>
-        </w:rPr>
-      </w:pPr>
-      <w:r>
-        <w:rPr>
-          <w:lang w:val="en-US"/>
-        </w:rPr>
-        <w:t>Compare FRT from different countries</w:t>
-      </w:r>
-      <w:r>
-        <w:rPr>
-          <w:lang w:val="en-US"/>
-        </w:rPr>
-        <w:t>:</w:t>
-      </w:r>
-    </w:p>
-    <w:p>
-      <w:pPr>
-        <w:rPr>
-          <w:lang w:val="es-ES"/>
-        </w:rPr>
-      </w:pPr>
-      <w:proofErr w:type="spellStart"/>
-      <w:r>
-        <w:rPr>
-          <w:lang w:val="es-ES"/>
-        </w:rPr>
-        <w:t>Spanish</w:t>
-      </w:r>
-      <w:proofErr w:type="spellEnd"/>
-      <w:r>
-        <w:rPr>
-          <w:lang w:val="es-ES"/>
-        </w:rPr>
-        <w:t xml:space="preserve"> one:</w:t>
-      </w:r>
-      <w:r>
-        <w:rPr>
-          <w:lang w:val="es-ES"/>
+      <w:r>
+        <w:rPr>
+          <w:lang w:val="en-US"/>
         </w:rPr>
         <w:br/>
       </w:r>
-      <w:proofErr w:type="spellStart"/>
-      <w:r>
-        <w:rPr>
-          <w:lang w:val="es-ES"/>
-        </w:rPr>
-        <w:t>slide</w:t>
-      </w:r>
-      <w:proofErr w:type="spellEnd"/>
-      <w:r>
-        <w:rPr>
-          <w:lang w:val="es-ES"/>
-        </w:rPr>
-        <w:t xml:space="preserve"> 60 </w:t>
-      </w:r>
-      <w:proofErr w:type="spellStart"/>
-      <w:r>
-        <w:rPr>
-          <w:lang w:val="es-ES"/>
-        </w:rPr>
-        <w:t>from</w:t>
-      </w:r>
-      <w:proofErr w:type="spellEnd"/>
-      <w:r>
-        <w:rPr>
-          <w:lang w:val="es-ES"/>
-        </w:rPr>
-        <w:t xml:space="preserve"> </w:t>
-      </w:r>
-      <w:r>
-        <w:rPr>
-          <w:lang w:val="es-ES"/>
-        </w:rPr>
-        <w:t>IEC 61400-</w:t>
-      </w:r>
-      <w:proofErr w:type="gramStart"/>
-      <w:r>
-        <w:rPr>
-          <w:lang w:val="es-ES"/>
-        </w:rPr>
-        <w:t>21</w:t>
-      </w:r>
-      <w:r>
-        <w:rPr>
-          <w:lang w:val="es-ES"/>
-        </w:rPr>
-        <w:t xml:space="preserve"> :</w:t>
-      </w:r>
-      <w:proofErr w:type="gramEnd"/>
-      <w:r>
-        <w:rPr>
-          <w:lang w:val="es-ES"/>
-        </w:rPr>
-        <w:t xml:space="preserve"> complicado dice diferentes momentos para me</w:t>
-      </w:r>
-      <w:r>
-        <w:rPr>
-          <w:lang w:val="es-ES"/>
-        </w:rPr>
-        <w:t>dir no un numero 15% a funcionar.</w:t>
-      </w:r>
-    </w:p>
-    <w:p>
-      <w:pPr>
-        <w:rPr>
-          <w:lang w:val="es-ES"/>
-        </w:rPr>
-      </w:pPr>
-    </w:p>
-    <w:p>
-      <w:r>
-        <w:rPr>
-          <w:lang w:val="en-US"/>
-        </w:rPr>
-        <w:t>Germany (</w:t>
+      <w:r>
+        <w:rPr>
+          <w:lang w:val="en-US"/>
+        </w:rPr>
+        <w:t xml:space="preserve">Grid tolerances like FRT or harmonic distortions </w:t>
+      </w:r>
+      <w:r>
+        <w:rPr>
+          <w:lang w:val="en-US"/>
+        </w:rPr>
+        <w:t>are</w:t>
+      </w:r>
+      <w:r>
+        <w:rPr>
+          <w:lang w:val="en-US"/>
+        </w:rPr>
+        <w:t xml:space="preserve"> usually</w:t>
+      </w:r>
+      <w:r>
+        <w:rPr>
+          <w:lang w:val="en-US"/>
+        </w:rPr>
+        <w:t xml:space="preserve"> defined separately for unbalanced and balanced loads.</w:t>
+      </w:r>
+    </w:p>
+    <w:p>
+      <w:pPr>
+        <w:rPr>
+          <w:lang w:val="en-US"/>
+        </w:rPr>
+      </w:pPr>
+    </w:p>
+    <w:p>
+      <w:pPr>
+        <w:rPr>
+          <w:lang w:val="en-US"/>
+        </w:rPr>
+      </w:pPr>
+      <w:r>
+        <w:rPr>
+          <w:lang w:val="en-US"/>
+        </w:rPr>
+        <w:t xml:space="preserve">UVRT and OVRT requirements for </w:t>
+      </w:r>
+      <w:r>
+        <w:rPr>
+          <w:lang w:val="en-US"/>
+        </w:rPr>
+        <w:t xml:space="preserve">Spanish </w:t>
+      </w:r>
+      <w:r>
+        <w:rPr>
+          <w:lang w:val="en-US"/>
+        </w:rPr>
+        <w:t>wind turbines are both specified in IEC 61400-21.</w:t>
+      </w:r>
+      <w:r>
+        <w:rPr>
+          <w:lang w:val="en-US"/>
+        </w:rPr>
+        <w:br/>
+      </w:r>
+      <w:r>
+        <w:rPr>
+          <w:lang w:val="en-US"/>
+        </w:rPr>
+        <w:br/>
+      </w:r>
+      <w:r>
+        <w:rPr>
+          <w:lang w:val="en-US"/>
+        </w:rPr>
+        <w:br/>
+      </w:r>
+      <w:r>
+        <w:rPr>
+          <w:lang w:val="en-US"/>
+        </w:rPr>
+        <w:br/>
+      </w:r>
+      <w:r>
+        <w:rPr>
+          <w:lang w:val="en-US"/>
+        </w:rPr>
+        <w:br/>
+      </w:r>
+      <w:r>
+        <w:rPr>
+          <w:lang w:val="en-US"/>
+        </w:rPr>
+        <w:br/>
+      </w:r>
+      <w:r>
+        <w:rPr>
+          <w:lang w:val="en-US"/>
+        </w:rPr>
+        <w:br/>
+      </w:r>
+      <w:r>
+        <w:rPr>
+          <w:lang w:val="en-US"/>
+        </w:rPr>
+        <w:br/>
+      </w:r>
+      <w:r>
+        <w:rPr>
+          <w:lang w:val="en-US"/>
+        </w:rPr>
+        <w:br/>
+      </w:r>
+      <w:r>
+        <w:rPr>
+          <w:lang w:val="en-US"/>
+        </w:rPr>
+        <w:br/>
+      </w:r>
+    </w:p>
+    <w:p>
+      <w:pPr>
+        <w:rPr>
+          <w:lang w:val="en-US"/>
+        </w:rPr>
+      </w:pPr>
+    </w:p>
+    <w:p>
+      <w:pPr>
+        <w:pStyle w:val="Heading1"/>
+        <w:rPr>
+          <w:lang w:val="en-US"/>
+        </w:rPr>
+      </w:pPr>
+      <w:r>
+        <w:rPr>
+          <w:lang w:val="en-US"/>
+        </w:rPr>
+        <w:lastRenderedPageBreak/>
+        <w:t>Compare FRT from different countries:</w:t>
+      </w:r>
+    </w:p>
+    <w:p>
+      <w:pPr>
+        <w:rPr>
+          <w:lang w:val="en-US"/>
+        </w:rPr>
+      </w:pPr>
+      <w:r>
+        <w:rPr>
+          <w:lang w:val="en-US"/>
+        </w:rPr>
+        <w:t>Both Spanish and German regulation define FRT curves indicating how much and for how long should any generation system tolerate FRT before disconnection.</w:t>
+      </w:r>
+    </w:p>
+    <w:p>
+      <w:pPr>
+        <w:rPr>
+          <w:lang w:val="en-US"/>
+        </w:rPr>
+      </w:pPr>
+      <w:r>
+        <w:rPr>
+          <w:lang w:val="en-US"/>
+        </w:rPr>
+        <w:br/>
+        <w:t xml:space="preserve">The German FRT regulation </w:t>
+      </w:r>
+      <w:r>
+        <w:rPr>
+          <w:lang w:val="en-US"/>
+        </w:rPr>
+        <w:t>(</w:t>
       </w:r>
       <w:r>
         <w:t>VDE-AR-N 4120:2017-05</w:t>
       </w:r>
-      <w:proofErr w:type="gramStart"/>
-      <w:r>
-        <w:rPr>
-          <w:lang w:val="en-US"/>
-        </w:rPr>
-        <w:t>)</w:t>
-      </w:r>
-      <w:r>
-        <w:t xml:space="preserve"> </w:t>
-      </w:r>
-      <w:r>
-        <w:t xml:space="preserve"> high</w:t>
-      </w:r>
-      <w:proofErr w:type="gramEnd"/>
-      <w:r>
-        <w:t xml:space="preserve"> voltage</w:t>
-      </w:r>
-    </w:p>
-    <w:p>
-      <w:pPr>
-        <w:rPr>
-          <w:b/>
-          <w:bCs/>
-        </w:rPr>
-      </w:pPr>
-      <w:r>
-        <w:rPr>
-          <w:lang w:val="en-US"/>
-        </w:rPr>
-        <w:t>https://www.vde.com/resource/blob/1674518/0f43075f390bc86a0d51a74b805c683e/tar-hs-download-en-data.pdf</w:t>
+      <w:r>
+        <w:rPr>
+          <w:lang w:val="en-US"/>
+        </w:rPr>
+        <w:t xml:space="preserve">) </w:t>
+      </w:r>
+      <w:r>
+        <w:rPr>
+          <w:lang w:val="en-US"/>
+        </w:rPr>
+        <w:t>describes two situations regarding the type fault:</w:t>
+      </w:r>
+    </w:p>
+    <w:p>
+      <w:pPr>
+        <w:pStyle w:val="ListParagraph"/>
+        <w:numPr>
+          <w:ilvl w:val="0"/>
+          <w:numId w:val="9"/>
+        </w:numPr>
+        <w:rPr>
+          <w:lang w:val="en-US"/>
+        </w:rPr>
+      </w:pPr>
+      <w:r>
+        <w:rPr>
+          <w:lang w:val="en-US"/>
+        </w:rPr>
+        <w:t>Balanced fault</w:t>
+      </w:r>
+      <w:r>
+        <w:rPr>
+          <w:lang w:val="en-US"/>
+        </w:rPr>
+        <w:t>s or Modules type 1</w:t>
+      </w:r>
+      <w:r>
+        <w:rPr>
+          <w:lang w:val="en-US"/>
+        </w:rPr>
+        <w:t xml:space="preserve">: (less common) in this case, power generating </w:t>
+      </w:r>
+      <w:r>
+        <w:rPr>
+          <w:lang w:val="en-US"/>
+        </w:rPr>
+        <w:t>plants must</w:t>
+      </w:r>
+      <w:r>
+        <w:rPr>
+          <w:lang w:val="en-US"/>
+        </w:rPr>
+        <w:t xml:space="preserve"> adhere to a stricter </w:t>
+      </w:r>
+      <w:r>
+        <w:rPr>
+          <w:lang w:val="en-US"/>
+        </w:rPr>
+        <w:t>FRT curve (lower time limit for same voltage threshold)</w:t>
       </w:r>
       <w:r>
         <w:rPr>
@@ -1562,37 +1586,226 @@
       </w:r>
       <w:r>
         <w:rPr>
-          <w:b/>
-          <w:bCs/>
-          <w:lang w:val="en-US"/>
-        </w:rPr>
-        <w:t xml:space="preserve">slide 19 </w:t>
-      </w:r>
-      <w:r>
-        <w:rPr>
-          <w:b/>
-          <w:bCs/>
-        </w:rPr>
-        <w:t>voltage surges within the FRT curves must not lead to tripping (≤10%, or ≤15% from 2021)</w:t>
-      </w:r>
-    </w:p>
-    <w:p>
-      <w:pPr>
-        <w:rPr>
-          <w:b/>
-          <w:bCs/>
-        </w:rPr>
-      </w:pPr>
+          <w:lang w:val="en-US"/>
+        </w:rPr>
+        <w:br/>
+      </w:r>
+      <w:r>
+        <w:rPr>
+          <w:lang w:val="en-US"/>
+        </w:rPr>
+        <w:drawing>
+          <wp:inline distT="0" distB="0" distL="0" distR="0" wp14:anchorId="4A54F367" wp14:editId="7BDCDD11">
+            <wp:extent cx="4015105" cy="2168194"/>
+            <wp:effectExtent l="0" t="0" r="4445" b="3810"/>
+            <wp:docPr id="1" name="Picture 1"/>
+            <wp:cNvGraphicFramePr>
+              <a:graphicFrameLocks xmlns:a="http://schemas.openxmlformats.org/drawingml/2006/main" noChangeAspect="1"/>
+            </wp:cNvGraphicFramePr>
+            <a:graphic xmlns:a="http://schemas.openxmlformats.org/drawingml/2006/main">
+              <a:graphicData uri="http://schemas.openxmlformats.org/drawingml/2006/picture">
+                <pic:pic xmlns:pic="http://schemas.openxmlformats.org/drawingml/2006/picture">
+                  <pic:nvPicPr>
+                    <pic:cNvPr id="1" name=""/>
+                    <pic:cNvPicPr/>
+                  </pic:nvPicPr>
+                  <pic:blipFill>
+                    <a:blip r:embed="rId8"/>
+                    <a:stretch>
+                      <a:fillRect/>
+                    </a:stretch>
+                  </pic:blipFill>
+                  <pic:spPr>
+                    <a:xfrm>
+                      <a:off x="0" y="0"/>
+                      <a:ext cx="4023838" cy="2172910"/>
+                    </a:xfrm>
+                    <a:prstGeom prst="rect">
+                      <a:avLst/>
+                    </a:prstGeom>
+                  </pic:spPr>
+                </pic:pic>
+              </a:graphicData>
+            </a:graphic>
+          </wp:inline>
+        </w:drawing>
+      </w:r>
+      <w:r>
+        <w:rPr>
+          <w:lang w:val="en-US"/>
+        </w:rPr>
+        <w:br/>
+      </w:r>
+    </w:p>
+    <w:p>
+      <w:pPr>
+        <w:pStyle w:val="ListParagraph"/>
+        <w:numPr>
+          <w:ilvl w:val="0"/>
+          <w:numId w:val="9"/>
+        </w:numPr>
+        <w:rPr>
+          <w:lang w:val="en-US"/>
+        </w:rPr>
+      </w:pPr>
+      <w:r>
+        <w:rPr>
+          <w:lang w:val="en-US"/>
+        </w:rPr>
+        <w:t>Unbalanced faults or Modules type 2: (more common) they have a more flexible FRT.</w:t>
+      </w:r>
+      <w:r>
+        <w:rPr>
+          <w:lang w:val="en-US"/>
+        </w:rPr>
+        <w:br/>
+        <w:t>The time limit for faults is way more forgiving than type 1, there is a lot more room above the curves for faults to happen.</w:t>
+      </w:r>
+      <w:r>
+        <w:rPr>
+          <w:lang w:val="en-US"/>
+        </w:rPr>
+        <w:br/>
+      </w:r>
+      <w:r>
+        <w:rPr>
+          <w:lang w:val="en-US"/>
+        </w:rPr>
+        <w:br/>
+      </w:r>
+      <w:r>
+        <w:rPr>
+          <w:lang w:val="en-US"/>
+        </w:rPr>
+        <w:drawing>
+          <wp:inline distT="0" distB="0" distL="0" distR="0" wp14:anchorId="2665FC15" wp14:editId="1663F0BD">
+            <wp:extent cx="3933825" cy="2309005"/>
+            <wp:effectExtent l="0" t="0" r="0" b="0"/>
+            <wp:docPr id="2" name="Picture 2"/>
+            <wp:cNvGraphicFramePr>
+              <a:graphicFrameLocks xmlns:a="http://schemas.openxmlformats.org/drawingml/2006/main" noChangeAspect="1"/>
+            </wp:cNvGraphicFramePr>
+            <a:graphic xmlns:a="http://schemas.openxmlformats.org/drawingml/2006/main">
+              <a:graphicData uri="http://schemas.openxmlformats.org/drawingml/2006/picture">
+                <pic:pic xmlns:pic="http://schemas.openxmlformats.org/drawingml/2006/picture">
+                  <pic:nvPicPr>
+                    <pic:cNvPr id="1" name=""/>
+                    <pic:cNvPicPr/>
+                  </pic:nvPicPr>
+                  <pic:blipFill>
+                    <a:blip r:embed="rId9"/>
+                    <a:stretch>
+                      <a:fillRect/>
+                    </a:stretch>
+                  </pic:blipFill>
+                  <pic:spPr>
+                    <a:xfrm>
+                      <a:off x="0" y="0"/>
+                      <a:ext cx="3945133" cy="2315642"/>
+                    </a:xfrm>
+                    <a:prstGeom prst="rect">
+                      <a:avLst/>
+                    </a:prstGeom>
+                  </pic:spPr>
+                </pic:pic>
+              </a:graphicData>
+            </a:graphic>
+          </wp:inline>
+        </w:drawing>
+      </w:r>
+      <w:r>
+        <w:rPr>
+          <w:lang w:val="en-US"/>
+        </w:rPr>
+        <w:br/>
+      </w:r>
+    </w:p>
+    <w:p>
+      <w:pPr>
+        <w:rPr>
+          <w:lang w:val="en-US"/>
+        </w:rPr>
+      </w:pPr>
+      <w:r>
+        <w:rPr>
+          <w:lang w:val="en-US"/>
+        </w:rPr>
+        <w:lastRenderedPageBreak/>
+        <w:t>On similar terms</w:t>
+      </w:r>
+      <w:r>
+        <w:rPr>
+          <w:lang w:val="en-US"/>
+        </w:rPr>
+        <w:t xml:space="preserve"> the Spanish regulation</w:t>
+      </w:r>
+      <w:r>
+        <w:rPr>
+          <w:lang w:val="en-US"/>
+        </w:rPr>
+        <w:t xml:space="preserve"> (BOE</w:t>
+      </w:r>
+      <w:r>
+        <w:rPr>
+          <w:lang w:val="en-US"/>
+        </w:rPr>
+        <w:t xml:space="preserve"> A07405-07430) doesn’t discriminate between balanced and unbalanced faults.</w:t>
+      </w:r>
+      <w:r>
+        <w:rPr>
+          <w:lang w:val="en-US"/>
+        </w:rPr>
+        <w:br/>
+        <w:t xml:space="preserve">The curve allows for more flexible faults in general compared to its German counterpart. </w:t>
+      </w:r>
     </w:p>
     <w:p/>
-    <w:p/>
-    <w:p/>
-    <w:p>
-      <w:pPr>
-        <w:rPr>
-          <w:lang w:val="en-US"/>
-        </w:rPr>
-      </w:pPr>
+    <w:p>
+      <w:pPr>
+        <w:rPr>
+          <w:lang w:val="en-US"/>
+        </w:rPr>
+      </w:pPr>
+      <w:r>
+        <w:rPr>
+          <w:lang w:val="en-US"/>
+        </w:rPr>
+        <w:drawing>
+          <wp:inline distT="0" distB="0" distL="0" distR="0" wp14:anchorId="710B22C4" wp14:editId="5341AF4B">
+            <wp:extent cx="4467849" cy="3019846"/>
+            <wp:effectExtent l="0" t="0" r="9525" b="0"/>
+            <wp:docPr id="3" name="Picture 3"/>
+            <wp:cNvGraphicFramePr>
+              <a:graphicFrameLocks xmlns:a="http://schemas.openxmlformats.org/drawingml/2006/main" noChangeAspect="1"/>
+            </wp:cNvGraphicFramePr>
+            <a:graphic xmlns:a="http://schemas.openxmlformats.org/drawingml/2006/main">
+              <a:graphicData uri="http://schemas.openxmlformats.org/drawingml/2006/picture">
+                <pic:pic xmlns:pic="http://schemas.openxmlformats.org/drawingml/2006/picture">
+                  <pic:nvPicPr>
+                    <pic:cNvPr id="1" name=""/>
+                    <pic:cNvPicPr/>
+                  </pic:nvPicPr>
+                  <pic:blipFill>
+                    <a:blip r:embed="rId10"/>
+                    <a:stretch>
+                      <a:fillRect/>
+                    </a:stretch>
+                  </pic:blipFill>
+                  <pic:spPr>
+                    <a:xfrm>
+                      <a:off x="0" y="0"/>
+                      <a:ext cx="4467849" cy="3019846"/>
+                    </a:xfrm>
+                    <a:prstGeom prst="rect">
+                      <a:avLst/>
+                    </a:prstGeom>
+                  </pic:spPr>
+                </pic:pic>
+              </a:graphicData>
+            </a:graphic>
+          </wp:inline>
+        </w:drawing>
+      </w:r>
     </w:p>
     <w:p>
       <w:pPr>
@@ -1609,7 +1822,7 @@
       </w:pPr>
     </w:p>
     <w:sectPr>
-      <w:headerReference w:type="default" r:id="rId8"/>
+      <w:headerReference w:type="default" r:id="rId11"/>
       <w:pgSz w:w="11900" w:h="16840"/>
       <w:pgMar w:top="1417" w:right="1701" w:bottom="1417" w:left="1701" w:header="708" w:footer="708" w:gutter="0"/>
       <w:cols w:space="708"/>
@@ -1620,7 +1833,7 @@
 </file>
 
 <file path=word/endnotes.xml><?xml version="1.0" encoding="utf-8"?>
-<w:endnotes xmlns:wpc="http://schemas.microsoft.com/office/word/2010/wordprocessingCanvas" xmlns:cx="http://schemas.microsoft.com/office/drawing/2014/chartex" xmlns:cx1="http://schemas.microsoft.com/office/drawing/2015/9/8/chartex" xmlns:cx2="http://schemas.microsoft.com/office/drawing/2015/10/21/chartex" xmlns:cx3="http://schemas.microsoft.com/office/drawing/2016/5/9/chartex" xmlns:cx4="http://schemas.microsoft.com/office/drawing/2016/5/10/chartex" xmlns:cx5="http://schemas.microsoft.com/office/drawing/2016/5/11/chartex" xmlns:cx6="http://schemas.microsoft.com/office/drawing/2016/5/12/chartex" xmlns:cx7="http://schemas.microsoft.com/office/drawing/2016/5/13/chartex" xmlns:cx8="http://schemas.microsoft.com/office/drawing/2016/5/14/chartex" xmlns:mc="http://schemas.openxmlformats.org/markup-compatibility/2006" xmlns:aink="http://schemas.microsoft.com/office/drawing/2016/ink" xmlns:am3d="http://schemas.microsoft.com/office/drawing/2017/model3d" xmlns:o="urn:schemas-microsoft-com:office:office" xmlns:oel="http://schemas.microsoft.com/office/2019/extlst" xmlns:r="http://schemas.openxmlformats.org/officeDocument/2006/relationships" xmlns:m="http://schemas.openxmlformats.org/officeDocument/2006/math" xmlns:v="urn:schemas-microsoft-com:vml" xmlns:wp14="http://schemas.microsoft.com/office/word/2010/wordprocessingDrawing" xmlns:wp="http://schemas.openxmlformats.org/drawingml/2006/wordprocessingDrawing" xmlns:w10="urn:schemas-microsoft-com:office:word" xmlns:w="http://schemas.openxmlformats.org/wordprocessingml/2006/main" xmlns:w14="http://schemas.microsoft.com/office/word/2010/wordml" xmlns:w15="http://schemas.microsoft.com/office/word/2012/wordml" xmlns:w16cex="http://schemas.microsoft.com/office/word/2018/wordml/cex" xmlns:w16cid="http://schemas.microsoft.com/office/word/2016/wordml/cid" xmlns:w16="http://schemas.microsoft.com/office/word/2018/wordml" xmlns:w16sdtdh="http://schemas.microsoft.com/office/word/2020/wordml/sdtdatahash" xmlns:w16se="http://schemas.microsoft.com/office/word/2015/wordml/symex" xmlns:wpg="http://schemas.microsoft.com/office/word/2010/wordprocessingGroup" xmlns:wpi="http://schemas.microsoft.com/office/word/2010/wordprocessingInk" xmlns:wne="http://schemas.microsoft.com/office/word/2006/wordml" xmlns:wps="http://schemas.microsoft.com/office/word/2010/wordprocessingShape" mc:Ignorable="w14 w15 w16se w16cid w16 w16cex w16sdtdh wp14">
+<w:endnotes xmlns:wpc="http://schemas.microsoft.com/office/word/2010/wordprocessingCanvas" xmlns:cx="http://schemas.microsoft.com/office/drawing/2014/chartex" xmlns:cx1="http://schemas.microsoft.com/office/drawing/2015/9/8/chartex" xmlns:cx2="http://schemas.microsoft.com/office/drawing/2015/10/21/chartex" xmlns:cx3="http://schemas.microsoft.com/office/drawing/2016/5/9/chartex" xmlns:cx4="http://schemas.microsoft.com/office/drawing/2016/5/10/chartex" xmlns:cx5="http://schemas.microsoft.com/office/drawing/2016/5/11/chartex" xmlns:cx6="http://schemas.microsoft.com/office/drawing/2016/5/12/chartex" xmlns:cx7="http://schemas.microsoft.com/office/drawing/2016/5/13/chartex" xmlns:cx8="http://schemas.microsoft.com/office/drawing/2016/5/14/chartex" xmlns:mc="http://schemas.openxmlformats.org/markup-compatibility/2006" xmlns:aink="http://schemas.microsoft.com/office/drawing/2016/ink" xmlns:am3d="http://schemas.microsoft.com/office/drawing/2017/model3d" xmlns:o="urn:schemas-microsoft-com:office:office" xmlns:r="http://schemas.openxmlformats.org/officeDocument/2006/relationships" xmlns:m="http://schemas.openxmlformats.org/officeDocument/2006/math" xmlns:v="urn:schemas-microsoft-com:vml" xmlns:wp14="http://schemas.microsoft.com/office/word/2010/wordprocessingDrawing" xmlns:wp="http://schemas.openxmlformats.org/drawingml/2006/wordprocessingDrawing" xmlns:w10="urn:schemas-microsoft-com:office:word" xmlns:w="http://schemas.openxmlformats.org/wordprocessingml/2006/main" xmlns:w14="http://schemas.microsoft.com/office/word/2010/wordml" xmlns:w15="http://schemas.microsoft.com/office/word/2012/wordml" xmlns:w16cex="http://schemas.microsoft.com/office/word/2018/wordml/cex" xmlns:w16cid="http://schemas.microsoft.com/office/word/2016/wordml/cid" xmlns:w16="http://schemas.microsoft.com/office/word/2018/wordml" xmlns:w16sdtdh="http://schemas.microsoft.com/office/word/2020/wordml/sdtdatahash" xmlns:w16se="http://schemas.microsoft.com/office/word/2015/wordml/symex" xmlns:wpg="http://schemas.microsoft.com/office/word/2010/wordprocessingGroup" xmlns:wpi="http://schemas.microsoft.com/office/word/2010/wordprocessingInk" xmlns:wne="http://schemas.microsoft.com/office/word/2006/wordml" xmlns:wps="http://schemas.microsoft.com/office/word/2010/wordprocessingShape" mc:Ignorable="w14 w15 w16se w16cid w16 w16cex w16sdtdh wp14">
   <w:endnote w:type="separator" w:id="-1">
     <w:p>
       <w:r>
@@ -1639,7 +1852,7 @@
 </file>
 
 <file path=word/footnotes.xml><?xml version="1.0" encoding="utf-8"?>
-<w:footnotes xmlns:wpc="http://schemas.microsoft.com/office/word/2010/wordprocessingCanvas" xmlns:cx="http://schemas.microsoft.com/office/drawing/2014/chartex" xmlns:cx1="http://schemas.microsoft.com/office/drawing/2015/9/8/chartex" xmlns:cx2="http://schemas.microsoft.com/office/drawing/2015/10/21/chartex" xmlns:cx3="http://schemas.microsoft.com/office/drawing/2016/5/9/chartex" xmlns:cx4="http://schemas.microsoft.com/office/drawing/2016/5/10/chartex" xmlns:cx5="http://schemas.microsoft.com/office/drawing/2016/5/11/chartex" xmlns:cx6="http://schemas.microsoft.com/office/drawing/2016/5/12/chartex" xmlns:cx7="http://schemas.microsoft.com/office/drawing/2016/5/13/chartex" xmlns:cx8="http://schemas.microsoft.com/office/drawing/2016/5/14/chartex" xmlns:mc="http://schemas.openxmlformats.org/markup-compatibility/2006" xmlns:aink="http://schemas.microsoft.com/office/drawing/2016/ink" xmlns:am3d="http://schemas.microsoft.com/office/drawing/2017/model3d" xmlns:o="urn:schemas-microsoft-com:office:office" xmlns:oel="http://schemas.microsoft.com/office/2019/extlst" xmlns:r="http://schemas.openxmlformats.org/officeDocument/2006/relationships" xmlns:m="http://schemas.openxmlformats.org/officeDocument/2006/math" xmlns:v="urn:schemas-microsoft-com:vml" xmlns:wp14="http://schemas.microsoft.com/office/word/2010/wordprocessingDrawing" xmlns:wp="http://schemas.openxmlformats.org/drawingml/2006/wordprocessingDrawing" xmlns:w10="urn:schemas-microsoft-com:office:word" xmlns:w="http://schemas.openxmlformats.org/wordprocessingml/2006/main" xmlns:w14="http://schemas.microsoft.com/office/word/2010/wordml" xmlns:w15="http://schemas.microsoft.com/office/word/2012/wordml" xmlns:w16cex="http://schemas.microsoft.com/office/word/2018/wordml/cex" xmlns:w16cid="http://schemas.microsoft.com/office/word/2016/wordml/cid" xmlns:w16="http://schemas.microsoft.com/office/word/2018/wordml" xmlns:w16sdtdh="http://schemas.microsoft.com/office/word/2020/wordml/sdtdatahash" xmlns:w16se="http://schemas.microsoft.com/office/word/2015/wordml/symex" xmlns:wpg="http://schemas.microsoft.com/office/word/2010/wordprocessingGroup" xmlns:wpi="http://schemas.microsoft.com/office/word/2010/wordprocessingInk" xmlns:wne="http://schemas.microsoft.com/office/word/2006/wordml" xmlns:wps="http://schemas.microsoft.com/office/word/2010/wordprocessingShape" mc:Ignorable="w14 w15 w16se w16cid w16 w16cex w16sdtdh wp14">
+<w:footnotes xmlns:wpc="http://schemas.microsoft.com/office/word/2010/wordprocessingCanvas" xmlns:cx="http://schemas.microsoft.com/office/drawing/2014/chartex" xmlns:cx1="http://schemas.microsoft.com/office/drawing/2015/9/8/chartex" xmlns:cx2="http://schemas.microsoft.com/office/drawing/2015/10/21/chartex" xmlns:cx3="http://schemas.microsoft.com/office/drawing/2016/5/9/chartex" xmlns:cx4="http://schemas.microsoft.com/office/drawing/2016/5/10/chartex" xmlns:cx5="http://schemas.microsoft.com/office/drawing/2016/5/11/chartex" xmlns:cx6="http://schemas.microsoft.com/office/drawing/2016/5/12/chartex" xmlns:cx7="http://schemas.microsoft.com/office/drawing/2016/5/13/chartex" xmlns:cx8="http://schemas.microsoft.com/office/drawing/2016/5/14/chartex" xmlns:mc="http://schemas.openxmlformats.org/markup-compatibility/2006" xmlns:aink="http://schemas.microsoft.com/office/drawing/2016/ink" xmlns:am3d="http://schemas.microsoft.com/office/drawing/2017/model3d" xmlns:o="urn:schemas-microsoft-com:office:office" xmlns:r="http://schemas.openxmlformats.org/officeDocument/2006/relationships" xmlns:m="http://schemas.openxmlformats.org/officeDocument/2006/math" xmlns:v="urn:schemas-microsoft-com:vml" xmlns:wp14="http://schemas.microsoft.com/office/word/2010/wordprocessingDrawing" xmlns:wp="http://schemas.openxmlformats.org/drawingml/2006/wordprocessingDrawing" xmlns:w10="urn:schemas-microsoft-com:office:word" xmlns:w="http://schemas.openxmlformats.org/wordprocessingml/2006/main" xmlns:w14="http://schemas.microsoft.com/office/word/2010/wordml" xmlns:w15="http://schemas.microsoft.com/office/word/2012/wordml" xmlns:w16cex="http://schemas.microsoft.com/office/word/2018/wordml/cex" xmlns:w16cid="http://schemas.microsoft.com/office/word/2016/wordml/cid" xmlns:w16="http://schemas.microsoft.com/office/word/2018/wordml" xmlns:w16sdtdh="http://schemas.microsoft.com/office/word/2020/wordml/sdtdatahash" xmlns:w16se="http://schemas.microsoft.com/office/word/2015/wordml/symex" xmlns:wpg="http://schemas.microsoft.com/office/word/2010/wordprocessingGroup" xmlns:wpi="http://schemas.microsoft.com/office/word/2010/wordprocessingInk" xmlns:wne="http://schemas.microsoft.com/office/word/2006/wordml" xmlns:wps="http://schemas.microsoft.com/office/word/2010/wordprocessingShape" mc:Ignorable="w14 w15 w16se w16cid w16 w16cex w16sdtdh wp14">
   <w:footnote w:type="separator" w:id="-1">
     <w:p>
       <w:r>
@@ -1658,7 +1871,7 @@
 </file>
 
 <file path=word/header1.xml><?xml version="1.0" encoding="utf-8"?>
-<w:hdr xmlns:wpc="http://schemas.microsoft.com/office/word/2010/wordprocessingCanvas" xmlns:cx="http://schemas.microsoft.com/office/drawing/2014/chartex" xmlns:cx1="http://schemas.microsoft.com/office/drawing/2015/9/8/chartex" xmlns:cx2="http://schemas.microsoft.com/office/drawing/2015/10/21/chartex" xmlns:cx3="http://schemas.microsoft.com/office/drawing/2016/5/9/chartex" xmlns:cx4="http://schemas.microsoft.com/office/drawing/2016/5/10/chartex" xmlns:cx5="http://schemas.microsoft.com/office/drawing/2016/5/11/chartex" xmlns:cx6="http://schemas.microsoft.com/office/drawing/2016/5/12/chartex" xmlns:cx7="http://schemas.microsoft.com/office/drawing/2016/5/13/chartex" xmlns:cx8="http://schemas.microsoft.com/office/drawing/2016/5/14/chartex" xmlns:mc="http://schemas.openxmlformats.org/markup-compatibility/2006" xmlns:aink="http://schemas.microsoft.com/office/drawing/2016/ink" xmlns:am3d="http://schemas.microsoft.com/office/drawing/2017/model3d" xmlns:o="urn:schemas-microsoft-com:office:office" xmlns:oel="http://schemas.microsoft.com/office/2019/extlst" xmlns:r="http://schemas.openxmlformats.org/officeDocument/2006/relationships" xmlns:m="http://schemas.openxmlformats.org/officeDocument/2006/math" xmlns:v="urn:schemas-microsoft-com:vml" xmlns:wp14="http://schemas.microsoft.com/office/word/2010/wordprocessingDrawing" xmlns:wp="http://schemas.openxmlformats.org/drawingml/2006/wordprocessingDrawing" xmlns:w10="urn:schemas-microsoft-com:office:word" xmlns:w="http://schemas.openxmlformats.org/wordprocessingml/2006/main" xmlns:w14="http://schemas.microsoft.com/office/word/2010/wordml" xmlns:w15="http://schemas.microsoft.com/office/word/2012/wordml" xmlns:w16cex="http://schemas.microsoft.com/office/word/2018/wordml/cex" xmlns:w16cid="http://schemas.microsoft.com/office/word/2016/wordml/cid" xmlns:w16="http://schemas.microsoft.com/office/word/2018/wordml" xmlns:w16sdtdh="http://schemas.microsoft.com/office/word/2020/wordml/sdtdatahash" xmlns:w16se="http://schemas.microsoft.com/office/word/2015/wordml/symex" xmlns:wpg="http://schemas.microsoft.com/office/word/2010/wordprocessingGroup" xmlns:wpi="http://schemas.microsoft.com/office/word/2010/wordprocessingInk" xmlns:wne="http://schemas.microsoft.com/office/word/2006/wordml" xmlns:wps="http://schemas.microsoft.com/office/word/2010/wordprocessingShape" mc:Ignorable="w14 w15 w16se w16cid w16 w16cex w16sdtdh wp14">
+<w:hdr xmlns:wpc="http://schemas.microsoft.com/office/word/2010/wordprocessingCanvas" xmlns:cx="http://schemas.microsoft.com/office/drawing/2014/chartex" xmlns:cx1="http://schemas.microsoft.com/office/drawing/2015/9/8/chartex" xmlns:cx2="http://schemas.microsoft.com/office/drawing/2015/10/21/chartex" xmlns:cx3="http://schemas.microsoft.com/office/drawing/2016/5/9/chartex" xmlns:cx4="http://schemas.microsoft.com/office/drawing/2016/5/10/chartex" xmlns:cx5="http://schemas.microsoft.com/office/drawing/2016/5/11/chartex" xmlns:cx6="http://schemas.microsoft.com/office/drawing/2016/5/12/chartex" xmlns:cx7="http://schemas.microsoft.com/office/drawing/2016/5/13/chartex" xmlns:cx8="http://schemas.microsoft.com/office/drawing/2016/5/14/chartex" xmlns:mc="http://schemas.openxmlformats.org/markup-compatibility/2006" xmlns:aink="http://schemas.microsoft.com/office/drawing/2016/ink" xmlns:am3d="http://schemas.microsoft.com/office/drawing/2017/model3d" xmlns:o="urn:schemas-microsoft-com:office:office" xmlns:r="http://schemas.openxmlformats.org/officeDocument/2006/relationships" xmlns:m="http://schemas.openxmlformats.org/officeDocument/2006/math" xmlns:v="urn:schemas-microsoft-com:vml" xmlns:wp14="http://schemas.microsoft.com/office/word/2010/wordprocessingDrawing" xmlns:wp="http://schemas.openxmlformats.org/drawingml/2006/wordprocessingDrawing" xmlns:w10="urn:schemas-microsoft-com:office:word" xmlns:w="http://schemas.openxmlformats.org/wordprocessingml/2006/main" xmlns:w14="http://schemas.microsoft.com/office/word/2010/wordml" xmlns:w15="http://schemas.microsoft.com/office/word/2012/wordml" xmlns:w16cex="http://schemas.microsoft.com/office/word/2018/wordml/cex" xmlns:w16cid="http://schemas.microsoft.com/office/word/2016/wordml/cid" xmlns:w16="http://schemas.microsoft.com/office/word/2018/wordml" xmlns:w16sdtdh="http://schemas.microsoft.com/office/word/2020/wordml/sdtdatahash" xmlns:w16se="http://schemas.microsoft.com/office/word/2015/wordml/symex" xmlns:wpg="http://schemas.microsoft.com/office/word/2010/wordprocessingGroup" xmlns:wpi="http://schemas.microsoft.com/office/word/2010/wordprocessingInk" xmlns:wne="http://schemas.microsoft.com/office/word/2006/wordml" xmlns:wps="http://schemas.microsoft.com/office/word/2010/wordprocessingShape" mc:Ignorable="w14 w15 w16se w16cid w16 w16cex w16sdtdh wp14">
   <w:p>
     <w:pPr>
       <w:rPr>
@@ -1752,7 +1965,7 @@
   </w:p>
   <w:p>
     <w:pPr>
-      <w:pStyle w:val="Ttulo"/>
+      <w:pStyle w:val="Title"/>
       <w:jc w:val="left"/>
       <w:rPr>
         <w:sz w:val="20"/>
@@ -1769,7 +1982,7 @@
   </w:p>
   <w:p>
     <w:pPr>
-      <w:pStyle w:val="Encabezado"/>
+      <w:pStyle w:val="Header"/>
       <w:rPr>
         <w:sz w:val="11"/>
         <w:lang w:val="en-US"/>
@@ -1778,7 +1991,7 @@
   </w:p>
   <w:p>
     <w:pPr>
-      <w:pStyle w:val="Ttulo"/>
+      <w:pStyle w:val="Title"/>
       <w:pBdr>
         <w:bottom w:val="single" w:sz="6" w:space="1" w:color="auto"/>
       </w:pBdr>
@@ -1836,14 +2049,14 @@
   </w:p>
   <w:p>
     <w:pPr>
-      <w:pStyle w:val="Encabezado"/>
+      <w:pStyle w:val="Header"/>
     </w:pPr>
   </w:p>
 </w:hdr>
 </file>
 
 <file path=word/numbering.xml><?xml version="1.0" encoding="utf-8"?>
-<w:numbering xmlns:wpc="http://schemas.microsoft.com/office/word/2010/wordprocessingCanvas" xmlns:cx="http://schemas.microsoft.com/office/drawing/2014/chartex" xmlns:cx1="http://schemas.microsoft.com/office/drawing/2015/9/8/chartex" xmlns:cx2="http://schemas.microsoft.com/office/drawing/2015/10/21/chartex" xmlns:cx3="http://schemas.microsoft.com/office/drawing/2016/5/9/chartex" xmlns:cx4="http://schemas.microsoft.com/office/drawing/2016/5/10/chartex" xmlns:cx5="http://schemas.microsoft.com/office/drawing/2016/5/11/chartex" xmlns:cx6="http://schemas.microsoft.com/office/drawing/2016/5/12/chartex" xmlns:cx7="http://schemas.microsoft.com/office/drawing/2016/5/13/chartex" xmlns:cx8="http://schemas.microsoft.com/office/drawing/2016/5/14/chartex" xmlns:mc="http://schemas.openxmlformats.org/markup-compatibility/2006" xmlns:aink="http://schemas.microsoft.com/office/drawing/2016/ink" xmlns:am3d="http://schemas.microsoft.com/office/drawing/2017/model3d" xmlns:o="urn:schemas-microsoft-com:office:office" xmlns:oel="http://schemas.microsoft.com/office/2019/extlst" xmlns:r="http://schemas.openxmlformats.org/officeDocument/2006/relationships" xmlns:m="http://schemas.openxmlformats.org/officeDocument/2006/math" xmlns:v="urn:schemas-microsoft-com:vml" xmlns:wp14="http://schemas.microsoft.com/office/word/2010/wordprocessingDrawing" xmlns:wp="http://schemas.openxmlformats.org/drawingml/2006/wordprocessingDrawing" xmlns:w10="urn:schemas-microsoft-com:office:word" xmlns:w="http://schemas.openxmlformats.org/wordprocessingml/2006/main" xmlns:w14="http://schemas.microsoft.com/office/word/2010/wordml" xmlns:w15="http://schemas.microsoft.com/office/word/2012/wordml" xmlns:w16cex="http://schemas.microsoft.com/office/word/2018/wordml/cex" xmlns:w16cid="http://schemas.microsoft.com/office/word/2016/wordml/cid" xmlns:w16="http://schemas.microsoft.com/office/word/2018/wordml" xmlns:w16sdtdh="http://schemas.microsoft.com/office/word/2020/wordml/sdtdatahash" xmlns:w16se="http://schemas.microsoft.com/office/word/2015/wordml/symex" xmlns:wpg="http://schemas.microsoft.com/office/word/2010/wordprocessingGroup" xmlns:wpi="http://schemas.microsoft.com/office/word/2010/wordprocessingInk" xmlns:wne="http://schemas.microsoft.com/office/word/2006/wordml" xmlns:wps="http://schemas.microsoft.com/office/word/2010/wordprocessingShape" mc:Ignorable="w14 w15 w16se w16cid w16 w16cex w16sdtdh wp14">
+<w:numbering xmlns:wpc="http://schemas.microsoft.com/office/word/2010/wordprocessingCanvas" xmlns:cx="http://schemas.microsoft.com/office/drawing/2014/chartex" xmlns:cx1="http://schemas.microsoft.com/office/drawing/2015/9/8/chartex" xmlns:cx2="http://schemas.microsoft.com/office/drawing/2015/10/21/chartex" xmlns:cx3="http://schemas.microsoft.com/office/drawing/2016/5/9/chartex" xmlns:cx4="http://schemas.microsoft.com/office/drawing/2016/5/10/chartex" xmlns:cx5="http://schemas.microsoft.com/office/drawing/2016/5/11/chartex" xmlns:cx6="http://schemas.microsoft.com/office/drawing/2016/5/12/chartex" xmlns:cx7="http://schemas.microsoft.com/office/drawing/2016/5/13/chartex" xmlns:cx8="http://schemas.microsoft.com/office/drawing/2016/5/14/chartex" xmlns:mc="http://schemas.openxmlformats.org/markup-compatibility/2006" xmlns:aink="http://schemas.microsoft.com/office/drawing/2016/ink" xmlns:am3d="http://schemas.microsoft.com/office/drawing/2017/model3d" xmlns:o="urn:schemas-microsoft-com:office:office" xmlns:r="http://schemas.openxmlformats.org/officeDocument/2006/relationships" xmlns:m="http://schemas.openxmlformats.org/officeDocument/2006/math" xmlns:v="urn:schemas-microsoft-com:vml" xmlns:wp14="http://schemas.microsoft.com/office/word/2010/wordprocessingDrawing" xmlns:wp="http://schemas.openxmlformats.org/drawingml/2006/wordprocessingDrawing" xmlns:w10="urn:schemas-microsoft-com:office:word" xmlns:w="http://schemas.openxmlformats.org/wordprocessingml/2006/main" xmlns:w14="http://schemas.microsoft.com/office/word/2010/wordml" xmlns:w15="http://schemas.microsoft.com/office/word/2012/wordml" xmlns:w16cex="http://schemas.microsoft.com/office/word/2018/wordml/cex" xmlns:w16cid="http://schemas.microsoft.com/office/word/2016/wordml/cid" xmlns:w16="http://schemas.microsoft.com/office/word/2018/wordml" xmlns:w16sdtdh="http://schemas.microsoft.com/office/word/2020/wordml/sdtdatahash" xmlns:w16se="http://schemas.microsoft.com/office/word/2015/wordml/symex" xmlns:wpg="http://schemas.microsoft.com/office/word/2010/wordprocessingGroup" xmlns:wpi="http://schemas.microsoft.com/office/word/2010/wordprocessingInk" xmlns:wne="http://schemas.microsoft.com/office/word/2006/wordml" xmlns:wps="http://schemas.microsoft.com/office/word/2010/wordprocessingShape" mc:Ignorable="w14 w15 w16se w16cid w16 w16cex w16sdtdh wp14">
   <w:abstractNum w:abstractNumId="0" w15:restartNumberingAfterBreak="0">
     <w:nsid w:val="04EA27D2"/>
     <w:multiLevelType w:val="hybridMultilevel"/>
@@ -2023,6 +2236,119 @@
     </w:lvl>
   </w:abstractNum>
   <w:abstractNum w:abstractNumId="2" w15:restartNumberingAfterBreak="0">
+    <w:nsid w:val="2D7406C6"/>
+    <w:multiLevelType w:val="hybridMultilevel"/>
+    <w:tmpl w:val="333045C0"/>
+    <w:lvl w:ilvl="0" w:tplc="04090001">
+      <w:start w:val="1"/>
+      <w:numFmt w:val="bullet"/>
+      <w:lvlText w:val=""/>
+      <w:lvlJc w:val="left"/>
+      <w:pPr>
+        <w:ind w:left="720" w:hanging="360"/>
+      </w:pPr>
+      <w:rPr>
+        <w:rFonts w:ascii="Symbol" w:hAnsi="Symbol" w:hint="default"/>
+      </w:rPr>
+    </w:lvl>
+    <w:lvl w:ilvl="1" w:tplc="04090003" w:tentative="1">
+      <w:start w:val="1"/>
+      <w:numFmt w:val="bullet"/>
+      <w:lvlText w:val="o"/>
+      <w:lvlJc w:val="left"/>
+      <w:pPr>
+        <w:ind w:left="1440" w:hanging="360"/>
+      </w:pPr>
+      <w:rPr>
+        <w:rFonts w:ascii="Courier New" w:hAnsi="Courier New" w:cs="Courier New" w:hint="default"/>
+      </w:rPr>
+    </w:lvl>
+    <w:lvl w:ilvl="2" w:tplc="04090005" w:tentative="1">
+      <w:start w:val="1"/>
+      <w:numFmt w:val="bullet"/>
+      <w:lvlText w:val=""/>
+      <w:lvlJc w:val="left"/>
+      <w:pPr>
+        <w:ind w:left="2160" w:hanging="360"/>
+      </w:pPr>
+      <w:rPr>
+        <w:rFonts w:ascii="Wingdings" w:hAnsi="Wingdings" w:hint="default"/>
+      </w:rPr>
+    </w:lvl>
+    <w:lvl w:ilvl="3" w:tplc="04090001" w:tentative="1">
+      <w:start w:val="1"/>
+      <w:numFmt w:val="bullet"/>
+      <w:lvlText w:val=""/>
+      <w:lvlJc w:val="left"/>
+      <w:pPr>
+        <w:ind w:left="2880" w:hanging="360"/>
+      </w:pPr>
+      <w:rPr>
+        <w:rFonts w:ascii="Symbol" w:hAnsi="Symbol" w:hint="default"/>
+      </w:rPr>
+    </w:lvl>
+    <w:lvl w:ilvl="4" w:tplc="04090003" w:tentative="1">
+      <w:start w:val="1"/>
+      <w:numFmt w:val="bullet"/>
+      <w:lvlText w:val="o"/>
+      <w:lvlJc w:val="left"/>
+      <w:pPr>
+        <w:ind w:left="3600" w:hanging="360"/>
+      </w:pPr>
+      <w:rPr>
+        <w:rFonts w:ascii="Courier New" w:hAnsi="Courier New" w:cs="Courier New" w:hint="default"/>
+      </w:rPr>
+    </w:lvl>
+    <w:lvl w:ilvl="5" w:tplc="04090005" w:tentative="1">
+      <w:start w:val="1"/>
+      <w:numFmt w:val="bullet"/>
+      <w:lvlText w:val=""/>
+      <w:lvlJc w:val="left"/>
+      <w:pPr>
+        <w:ind w:left="4320" w:hanging="360"/>
+      </w:pPr>
+      <w:rPr>
+        <w:rFonts w:ascii="Wingdings" w:hAnsi="Wingdings" w:hint="default"/>
+      </w:rPr>
+    </w:lvl>
+    <w:lvl w:ilvl="6" w:tplc="04090001" w:tentative="1">
+      <w:start w:val="1"/>
+      <w:numFmt w:val="bullet"/>
+      <w:lvlText w:val=""/>
+      <w:lvlJc w:val="left"/>
+      <w:pPr>
+        <w:ind w:left="5040" w:hanging="360"/>
+      </w:pPr>
+      <w:rPr>
+        <w:rFonts w:ascii="Symbol" w:hAnsi="Symbol" w:hint="default"/>
+      </w:rPr>
+    </w:lvl>
+    <w:lvl w:ilvl="7" w:tplc="04090003" w:tentative="1">
+      <w:start w:val="1"/>
+      <w:numFmt w:val="bullet"/>
+      <w:lvlText w:val="o"/>
+      <w:lvlJc w:val="left"/>
+      <w:pPr>
+        <w:ind w:left="5760" w:hanging="360"/>
+      </w:pPr>
+      <w:rPr>
+        <w:rFonts w:ascii="Courier New" w:hAnsi="Courier New" w:cs="Courier New" w:hint="default"/>
+      </w:rPr>
+    </w:lvl>
+    <w:lvl w:ilvl="8" w:tplc="04090005" w:tentative="1">
+      <w:start w:val="1"/>
+      <w:numFmt w:val="bullet"/>
+      <w:lvlText w:val=""/>
+      <w:lvlJc w:val="left"/>
+      <w:pPr>
+        <w:ind w:left="6480" w:hanging="360"/>
+      </w:pPr>
+      <w:rPr>
+        <w:rFonts w:ascii="Wingdings" w:hAnsi="Wingdings" w:hint="default"/>
+      </w:rPr>
+    </w:lvl>
+  </w:abstractNum>
+  <w:abstractNum w:abstractNumId="3" w15:restartNumberingAfterBreak="0">
     <w:nsid w:val="302072DE"/>
     <w:multiLevelType w:val="hybridMultilevel"/>
     <w:tmpl w:val="EA74FBC2"/>
@@ -2111,7 +2437,7 @@
       </w:pPr>
     </w:lvl>
   </w:abstractNum>
-  <w:abstractNum w:abstractNumId="3" w15:restartNumberingAfterBreak="0">
+  <w:abstractNum w:abstractNumId="4" w15:restartNumberingAfterBreak="0">
     <w:nsid w:val="35E7184C"/>
     <w:multiLevelType w:val="hybridMultilevel"/>
     <w:tmpl w:val="AFDAC82C"/>
@@ -2200,7 +2526,7 @@
       </w:pPr>
     </w:lvl>
   </w:abstractNum>
-  <w:abstractNum w:abstractNumId="4" w15:restartNumberingAfterBreak="0">
+  <w:abstractNum w:abstractNumId="5" w15:restartNumberingAfterBreak="0">
     <w:nsid w:val="56F075A0"/>
     <w:multiLevelType w:val="hybridMultilevel"/>
     <w:tmpl w:val="DA3602DA"/>
@@ -2313,7 +2639,7 @@
       </w:rPr>
     </w:lvl>
   </w:abstractNum>
-  <w:abstractNum w:abstractNumId="5" w15:restartNumberingAfterBreak="0">
+  <w:abstractNum w:abstractNumId="6" w15:restartNumberingAfterBreak="0">
     <w:nsid w:val="5C8C2178"/>
     <w:multiLevelType w:val="hybridMultilevel"/>
     <w:tmpl w:val="5EC8AEC4"/>
@@ -2399,7 +2725,7 @@
       </w:pPr>
     </w:lvl>
   </w:abstractNum>
-  <w:abstractNum w:abstractNumId="6" w15:restartNumberingAfterBreak="0">
+  <w:abstractNum w:abstractNumId="7" w15:restartNumberingAfterBreak="0">
     <w:nsid w:val="7BC04A0D"/>
     <w:multiLevelType w:val="hybridMultilevel"/>
     <w:tmpl w:val="E27A2866"/>
@@ -2512,7 +2838,7 @@
       </w:rPr>
     </w:lvl>
   </w:abstractNum>
-  <w:abstractNum w:abstractNumId="7" w15:restartNumberingAfterBreak="0">
+  <w:abstractNum w:abstractNumId="8" w15:restartNumberingAfterBreak="0">
     <w:nsid w:val="7CE3657B"/>
     <w:multiLevelType w:val="hybridMultilevel"/>
     <w:tmpl w:val="04429E26"/>
@@ -2601,29 +2927,32 @@
       </w:pPr>
     </w:lvl>
   </w:abstractNum>
-  <w:num w:numId="1" w16cid:durableId="1873686661">
+  <w:num w:numId="1">
+    <w:abstractNumId w:val="7"/>
+  </w:num>
+  <w:num w:numId="2">
+    <w:abstractNumId w:val="0"/>
+  </w:num>
+  <w:num w:numId="3">
+    <w:abstractNumId w:val="4"/>
+  </w:num>
+  <w:num w:numId="4">
+    <w:abstractNumId w:val="8"/>
+  </w:num>
+  <w:num w:numId="5">
     <w:abstractNumId w:val="6"/>
   </w:num>
-  <w:num w:numId="2" w16cid:durableId="1023749681">
-    <w:abstractNumId w:val="0"/>
+  <w:num w:numId="6">
+    <w:abstractNumId w:val="1"/>
   </w:num>
-  <w:num w:numId="3" w16cid:durableId="1842623143">
+  <w:num w:numId="7">
     <w:abstractNumId w:val="3"/>
   </w:num>
-  <w:num w:numId="4" w16cid:durableId="787622124">
-    <w:abstractNumId w:val="7"/>
-  </w:num>
-  <w:num w:numId="5" w16cid:durableId="162744944">
+  <w:num w:numId="8">
     <w:abstractNumId w:val="5"/>
   </w:num>
-  <w:num w:numId="6" w16cid:durableId="1424687140">
-    <w:abstractNumId w:val="1"/>
-  </w:num>
-  <w:num w:numId="7" w16cid:durableId="1874034056">
+  <w:num w:numId="9">
     <w:abstractNumId w:val="2"/>
-  </w:num>
-  <w:num w:numId="8" w16cid:durableId="1468665812">
-    <w:abstractNumId w:val="4"/>
   </w:num>
 </w:numbering>
 </file>
@@ -3023,10 +3352,10 @@
     <w:name w:val="Normal"/>
     <w:qFormat/>
   </w:style>
-  <w:style w:type="paragraph" w:styleId="Ttulo1">
+  <w:style w:type="paragraph" w:styleId="Heading1">
     <w:name w:val="heading 1"/>
     <w:basedOn w:val="Normal"/>
-    <w:link w:val="Ttulo1Car"/>
+    <w:link w:val="Heading1Char"/>
     <w:uiPriority w:val="9"/>
     <w:qFormat/>
     <w:rsid w:val="00DF07B8"/>
@@ -3044,11 +3373,11 @@
       <w:lang w:eastAsia="en-GB"/>
     </w:rPr>
   </w:style>
-  <w:style w:type="paragraph" w:styleId="Ttulo2">
+  <w:style w:type="paragraph" w:styleId="Heading2">
     <w:name w:val="heading 2"/>
     <w:basedOn w:val="Normal"/>
     <w:next w:val="Normal"/>
-    <w:link w:val="Ttulo2Car"/>
+    <w:link w:val="Heading2Char"/>
     <w:uiPriority w:val="9"/>
     <w:unhideWhenUsed/>
     <w:qFormat/>
@@ -3066,13 +3395,13 @@
       <w:szCs w:val="26"/>
     </w:rPr>
   </w:style>
-  <w:style w:type="character" w:default="1" w:styleId="Fuentedeprrafopredeter">
+  <w:style w:type="character" w:default="1" w:styleId="DefaultParagraphFont">
     <w:name w:val="Default Paragraph Font"/>
     <w:uiPriority w:val="1"/>
     <w:semiHidden/>
     <w:unhideWhenUsed/>
   </w:style>
-  <w:style w:type="table" w:default="1" w:styleId="Tablanormal">
+  <w:style w:type="table" w:default="1" w:styleId="TableNormal">
     <w:name w:val="Normal Table"/>
     <w:uiPriority w:val="99"/>
     <w:semiHidden/>
@@ -3087,13 +3416,13 @@
       </w:tblCellMar>
     </w:tblPr>
   </w:style>
-  <w:style w:type="numbering" w:default="1" w:styleId="Sinlista">
+  <w:style w:type="numbering" w:default="1" w:styleId="NoList">
     <w:name w:val="No List"/>
     <w:uiPriority w:val="99"/>
     <w:semiHidden/>
     <w:unhideWhenUsed/>
   </w:style>
-  <w:style w:type="paragraph" w:styleId="Prrafodelista">
+  <w:style w:type="paragraph" w:styleId="ListParagraph">
     <w:name w:val="List Paragraph"/>
     <w:basedOn w:val="Normal"/>
     <w:uiPriority w:val="34"/>
@@ -3106,13 +3435,13 @@
   </w:style>
   <w:style w:type="character" w:customStyle="1" w:styleId="apple-converted-space">
     <w:name w:val="apple-converted-space"/>
-    <w:basedOn w:val="Fuentedeprrafopredeter"/>
+    <w:basedOn w:val="DefaultParagraphFont"/>
     <w:rsid w:val="00673DC2"/>
   </w:style>
-  <w:style w:type="paragraph" w:styleId="Encabezado">
+  <w:style w:type="paragraph" w:styleId="Header">
     <w:name w:val="header"/>
     <w:basedOn w:val="Normal"/>
-    <w:link w:val="EncabezadoCar"/>
+    <w:link w:val="HeaderChar"/>
     <w:uiPriority w:val="99"/>
     <w:unhideWhenUsed/>
     <w:rsid w:val="00DF07B8"/>
@@ -3123,17 +3452,17 @@
       </w:tabs>
     </w:pPr>
   </w:style>
-  <w:style w:type="character" w:customStyle="1" w:styleId="EncabezadoCar">
-    <w:name w:val="Encabezado Car"/>
-    <w:basedOn w:val="Fuentedeprrafopredeter"/>
-    <w:link w:val="Encabezado"/>
+  <w:style w:type="character" w:customStyle="1" w:styleId="HeaderChar">
+    <w:name w:val="Header Char"/>
+    <w:basedOn w:val="DefaultParagraphFont"/>
+    <w:link w:val="Header"/>
     <w:uiPriority w:val="99"/>
     <w:rsid w:val="00DF07B8"/>
   </w:style>
-  <w:style w:type="paragraph" w:styleId="Piedepgina">
+  <w:style w:type="paragraph" w:styleId="Footer">
     <w:name w:val="footer"/>
     <w:basedOn w:val="Normal"/>
-    <w:link w:val="PiedepginaCar"/>
+    <w:link w:val="FooterChar"/>
     <w:uiPriority w:val="99"/>
     <w:unhideWhenUsed/>
     <w:rsid w:val="00DF07B8"/>
@@ -3144,17 +3473,17 @@
       </w:tabs>
     </w:pPr>
   </w:style>
-  <w:style w:type="character" w:customStyle="1" w:styleId="PiedepginaCar">
-    <w:name w:val="Pie de página Car"/>
-    <w:basedOn w:val="Fuentedeprrafopredeter"/>
-    <w:link w:val="Piedepgina"/>
+  <w:style w:type="character" w:customStyle="1" w:styleId="FooterChar">
+    <w:name w:val="Footer Char"/>
+    <w:basedOn w:val="DefaultParagraphFont"/>
+    <w:link w:val="Footer"/>
     <w:uiPriority w:val="99"/>
     <w:rsid w:val="00DF07B8"/>
   </w:style>
-  <w:style w:type="paragraph" w:styleId="Ttulo">
+  <w:style w:type="paragraph" w:styleId="Title">
     <w:name w:val="Title"/>
     <w:basedOn w:val="Normal"/>
-    <w:link w:val="TtuloCar"/>
+    <w:link w:val="TitleChar"/>
     <w:qFormat/>
     <w:rsid w:val="00DF07B8"/>
     <w:pPr>
@@ -3167,10 +3496,10 @@
       <w:lang w:val="ca-ES" w:eastAsia="es-ES"/>
     </w:rPr>
   </w:style>
-  <w:style w:type="character" w:customStyle="1" w:styleId="TtuloCar">
-    <w:name w:val="Título Car"/>
-    <w:basedOn w:val="Fuentedeprrafopredeter"/>
-    <w:link w:val="Ttulo"/>
+  <w:style w:type="character" w:customStyle="1" w:styleId="TitleChar">
+    <w:name w:val="Title Char"/>
+    <w:basedOn w:val="DefaultParagraphFont"/>
+    <w:link w:val="Title"/>
     <w:rsid w:val="00DF07B8"/>
     <w:rPr>
       <w:rFonts w:ascii="Verdana" w:eastAsia="Times New Roman" w:hAnsi="Verdana" w:cs="Times New Roman"/>
@@ -3179,10 +3508,10 @@
       <w:lang w:val="ca-ES" w:eastAsia="es-ES"/>
     </w:rPr>
   </w:style>
-  <w:style w:type="character" w:customStyle="1" w:styleId="Ttulo1Car">
-    <w:name w:val="Título 1 Car"/>
-    <w:basedOn w:val="Fuentedeprrafopredeter"/>
-    <w:link w:val="Ttulo1"/>
+  <w:style w:type="character" w:customStyle="1" w:styleId="Heading1Char">
+    <w:name w:val="Heading 1 Char"/>
+    <w:basedOn w:val="DefaultParagraphFont"/>
+    <w:link w:val="Heading1"/>
     <w:uiPriority w:val="9"/>
     <w:rsid w:val="00DF07B8"/>
     <w:rPr>
@@ -3195,9 +3524,9 @@
       <w:lang w:eastAsia="en-GB"/>
     </w:rPr>
   </w:style>
-  <w:style w:type="character" w:styleId="Hipervnculo">
+  <w:style w:type="character" w:styleId="Hyperlink">
     <w:name w:val="Hyperlink"/>
-    <w:basedOn w:val="Fuentedeprrafopredeter"/>
+    <w:basedOn w:val="DefaultParagraphFont"/>
     <w:uiPriority w:val="99"/>
     <w:unhideWhenUsed/>
     <w:rsid w:val="00DF07B8"/>
@@ -3206,10 +3535,10 @@
       <w:u w:val="single"/>
     </w:rPr>
   </w:style>
-  <w:style w:type="character" w:customStyle="1" w:styleId="Ttulo2Car">
-    <w:name w:val="Título 2 Car"/>
-    <w:basedOn w:val="Fuentedeprrafopredeter"/>
-    <w:link w:val="Ttulo2"/>
+  <w:style w:type="character" w:customStyle="1" w:styleId="Heading2Char">
+    <w:name w:val="Heading 2 Char"/>
+    <w:basedOn w:val="DefaultParagraphFont"/>
+    <w:link w:val="Heading2"/>
     <w:uiPriority w:val="9"/>
     <w:rsid w:val="00D5690A"/>
     <w:rPr>
@@ -3219,9 +3548,9 @@
       <w:szCs w:val="26"/>
     </w:rPr>
   </w:style>
-  <w:style w:type="character" w:styleId="Hipervnculovisitado">
+  <w:style w:type="character" w:styleId="FollowedHyperlink">
     <w:name w:val="FollowedHyperlink"/>
-    <w:basedOn w:val="Fuentedeprrafopredeter"/>
+    <w:basedOn w:val="DefaultParagraphFont"/>
     <w:uiPriority w:val="99"/>
     <w:semiHidden/>
     <w:unhideWhenUsed/>
@@ -3231,9 +3560,9 @@
       <w:u w:val="single"/>
     </w:rPr>
   </w:style>
-  <w:style w:type="character" w:styleId="Mencinsinresolver">
+  <w:style w:type="character" w:styleId="UnresolvedMention">
     <w:name w:val="Unresolved Mention"/>
-    <w:basedOn w:val="Fuentedeprrafopredeter"/>
+    <w:basedOn w:val="DefaultParagraphFont"/>
     <w:uiPriority w:val="99"/>
     <w:semiHidden/>
     <w:unhideWhenUsed/>

</xml_diff>